<commit_message>
Ajout planification initiale, CDC et changement multiple dans la documentation
</commit_message>
<xml_diff>
--- a/Documentation et journal de travail/Multiplix.docx
+++ b/Documentation et journal de travail/Multiplix.docx
@@ -107,10 +107,6 @@
     <w:p/>
     <w:p/>
     <w:p/>
-    <w:p>
-      <w:bookmarkStart w:id="0" w:name="_GoBack"/>
-      <w:bookmarkEnd w:id="0"/>
-    </w:p>
     <w:p/>
     <w:p/>
     <w:p/>
@@ -130,6 +126,7 @@
     <w:p/>
     <w:p/>
     <w:p/>
+    <w:p/>
     <w:p>
       <w:r>
         <w:br w:type="page"/>
@@ -2213,16 +2210,14 @@
         </w:rPr>
         <w:t xml:space="preserve">De plus, en fonction du type de </w:t>
       </w:r>
-      <w:proofErr w:type="gramStart"/>
       <w:r>
         <w:rPr>
           <w:bCs/>
           <w:i/>
           <w:sz w:val="20"/>
         </w:rPr>
-        <w:t>projet,  il</w:t>
-      </w:r>
-      <w:proofErr w:type="gramEnd"/>
+        <w:t>projet, il</w:t>
+      </w:r>
       <w:r>
         <w:rPr>
           <w:bCs/>
@@ -2241,8 +2236,9 @@
       <w:pPr>
         <w:pStyle w:val="Titre1"/>
       </w:pPr>
-      <w:bookmarkStart w:id="1" w:name="_Toc499021832"/>
-      <w:r>
+      <w:bookmarkStart w:id="0" w:name="_Toc499021832"/>
+      <w:r>
+        <w:lastRenderedPageBreak/>
         <w:t>Analyse prél</w:t>
       </w:r>
       <w:r>
@@ -2251,8 +2247,81 @@
       <w:r>
         <w:t>minaire</w:t>
       </w:r>
+      <w:bookmarkEnd w:id="0"/>
+    </w:p>
+    <w:p>
+      <w:pPr>
+        <w:pStyle w:val="Titre2"/>
+        <w:rPr>
+          <w:i w:val="0"/>
+          <w:iCs/>
+        </w:rPr>
+      </w:pPr>
+      <w:bookmarkStart w:id="1" w:name="_Toc499021833"/>
+      <w:r>
+        <w:rPr>
+          <w:i w:val="0"/>
+          <w:iCs/>
+        </w:rPr>
+        <w:t>Introduction</w:t>
+      </w:r>
       <w:bookmarkEnd w:id="1"/>
-    </w:p>
+      <w:r>
+        <w:rPr>
+          <w:i w:val="0"/>
+          <w:iCs/>
+        </w:rPr>
+        <w:t xml:space="preserve"> </w:t>
+      </w:r>
+    </w:p>
+    <w:p/>
+    <w:p>
+      <w:proofErr w:type="spellStart"/>
+      <w:r>
+        <w:t>Multiplix</w:t>
+      </w:r>
+      <w:proofErr w:type="spellEnd"/>
+      <w:r>
+        <w:t xml:space="preserve"> est une application Web</w:t>
+      </w:r>
+      <w:r>
+        <w:t xml:space="preserve"> utilisant les langages de programmation Web</w:t>
+      </w:r>
+      <w:r>
+        <w:t xml:space="preserve"> pour réviser les livrets de 1 à 12.</w:t>
+      </w:r>
+      <w:r>
+        <w:t xml:space="preserve"> Elle devra être responsive à tous les types de matériels.</w:t>
+      </w:r>
+      <w:r>
+        <w:t xml:space="preserve"> Ce projet est un Pré-TPI visant à préparer au mieux</w:t>
+      </w:r>
+      <w:r>
+        <w:t xml:space="preserve"> le candidat à son</w:t>
+      </w:r>
+      <w:r>
+        <w:t xml:space="preserve"> TPI.</w:t>
+      </w:r>
+    </w:p>
+    <w:p/>
+    <w:p>
+      <w:r>
+        <w:t>Le candidat devra faire une analyse du CDC. Une planification initiale et approfondie sont attendues. Il y a des maquettes graphiques dan</w:t>
+      </w:r>
+      <w:r>
+        <w:t>s le CDC qui seront modifiées selon le candidat</w:t>
+      </w:r>
+      <w:r>
+        <w:t xml:space="preserve">. Une base de donnée </w:t>
+      </w:r>
+      <w:r>
+        <w:t xml:space="preserve">en SQL </w:t>
+      </w:r>
+      <w:r>
+        <w:t>sera utilisée. Il devra développer entièrement l’application de manière individuel.</w:t>
+      </w:r>
+    </w:p>
+    <w:p/>
     <w:p>
       <w:pPr>
         <w:pStyle w:val="Titre2"/>
@@ -2261,175 +2330,345 @@
           <w:iCs/>
         </w:rPr>
       </w:pPr>
-      <w:bookmarkStart w:id="2" w:name="_Toc499021833"/>
+      <w:bookmarkStart w:id="2" w:name="_Toc499021834"/>
       <w:r>
         <w:rPr>
           <w:i w:val="0"/>
           <w:iCs/>
         </w:rPr>
-        <w:t>Introduction</w:t>
+        <w:t>Objectifs</w:t>
       </w:r>
       <w:bookmarkEnd w:id="2"/>
-      <w:r>
+    </w:p>
+    <w:p>
+      <w:pPr>
+        <w:rPr>
+          <w:szCs w:val="14"/>
+        </w:rPr>
+      </w:pPr>
+    </w:p>
+    <w:p>
+      <w:pPr>
+        <w:rPr>
+          <w:szCs w:val="14"/>
+        </w:rPr>
+      </w:pPr>
+      <w:r>
+        <w:rPr>
+          <w:szCs w:val="14"/>
+        </w:rPr>
+        <w:t>Il y a trois objectifs principaux :</w:t>
+      </w:r>
+    </w:p>
+    <w:p>
+      <w:pPr>
+        <w:rPr>
+          <w:szCs w:val="14"/>
+        </w:rPr>
+      </w:pPr>
+    </w:p>
+    <w:p>
+      <w:pPr>
+        <w:pStyle w:val="Paragraphedeliste"/>
+        <w:numPr>
+          <w:ilvl w:val="0"/>
+          <w:numId w:val="14"/>
+        </w:numPr>
+        <w:rPr>
+          <w:szCs w:val="14"/>
+        </w:rPr>
+      </w:pPr>
+      <w:r>
+        <w:rPr>
+          <w:szCs w:val="14"/>
+        </w:rPr>
+        <w:t>Une documentation est demandée</w:t>
+      </w:r>
+    </w:p>
+    <w:p>
+      <w:pPr>
+        <w:rPr>
+          <w:szCs w:val="14"/>
+        </w:rPr>
+      </w:pPr>
+    </w:p>
+    <w:p>
+      <w:pPr>
+        <w:pStyle w:val="Paragraphedeliste"/>
+        <w:numPr>
+          <w:ilvl w:val="0"/>
+          <w:numId w:val="14"/>
+        </w:numPr>
+        <w:rPr>
+          <w:szCs w:val="14"/>
+        </w:rPr>
+      </w:pPr>
+      <w:r>
+        <w:rPr>
+          <w:szCs w:val="14"/>
+        </w:rPr>
+        <w:t>Une application avec les spécificités demandé dans le CDC</w:t>
+      </w:r>
+    </w:p>
+    <w:p>
+      <w:pPr>
+        <w:rPr>
+          <w:szCs w:val="14"/>
+        </w:rPr>
+      </w:pPr>
+    </w:p>
+    <w:p>
+      <w:pPr>
+        <w:pStyle w:val="Paragraphedeliste"/>
+        <w:numPr>
+          <w:ilvl w:val="0"/>
+          <w:numId w:val="14"/>
+        </w:numPr>
+        <w:rPr>
+          <w:szCs w:val="14"/>
+        </w:rPr>
+      </w:pPr>
+      <w:r>
+        <w:rPr>
+          <w:szCs w:val="14"/>
+        </w:rPr>
+        <w:t>Une présentation de défense du projet.</w:t>
+      </w:r>
+      <w:bookmarkStart w:id="3" w:name="_GoBack"/>
+      <w:bookmarkEnd w:id="3"/>
+    </w:p>
+    <w:p>
+      <w:pPr>
+        <w:rPr>
+          <w:szCs w:val="14"/>
+        </w:rPr>
+      </w:pPr>
+    </w:p>
+    <w:p>
+      <w:pPr>
+        <w:rPr>
+          <w:szCs w:val="14"/>
+        </w:rPr>
+      </w:pPr>
+    </w:p>
+    <w:p>
+      <w:pPr>
+        <w:rPr>
+          <w:i/>
+          <w:iCs/>
+          <w:szCs w:val="14"/>
+          <w:highlight w:val="yellow"/>
+        </w:rPr>
+      </w:pPr>
+      <w:r>
+        <w:rPr>
+          <w:i/>
+          <w:iCs/>
+          <w:szCs w:val="14"/>
+          <w:highlight w:val="yellow"/>
+        </w:rPr>
+        <w:t xml:space="preserve">Ce chapitre énumère les objectifs du projet. L'atteinte ou non </w:t>
+      </w:r>
+      <w:r>
+        <w:rPr>
+          <w:i/>
+          <w:iCs/>
+          <w:szCs w:val="14"/>
+          <w:highlight w:val="yellow"/>
+        </w:rPr>
+        <w:t>de c</w:t>
+      </w:r>
+      <w:r>
+        <w:rPr>
+          <w:i/>
+          <w:iCs/>
+          <w:szCs w:val="14"/>
+          <w:highlight w:val="yellow"/>
+        </w:rPr>
+        <w:t>eux-ci devr</w:t>
+      </w:r>
+      <w:r>
+        <w:rPr>
+          <w:i/>
+          <w:iCs/>
+          <w:szCs w:val="14"/>
+          <w:highlight w:val="yellow"/>
+        </w:rPr>
+        <w:t xml:space="preserve">a pouvoir être contrôlée à la fin du projet. Les objectifs pourront </w:t>
+      </w:r>
+      <w:r>
+        <w:rPr>
+          <w:i/>
+          <w:iCs/>
+          <w:szCs w:val="14"/>
+          <w:highlight w:val="yellow"/>
+        </w:rPr>
+        <w:t xml:space="preserve">éventuellement </w:t>
+      </w:r>
+      <w:r>
+        <w:rPr>
+          <w:i/>
+          <w:iCs/>
+          <w:szCs w:val="14"/>
+          <w:highlight w:val="yellow"/>
+        </w:rPr>
+        <w:t xml:space="preserve">être revus après l'analyse. </w:t>
+      </w:r>
+    </w:p>
+    <w:p>
+      <w:pPr>
+        <w:rPr>
+          <w:szCs w:val="14"/>
+          <w:highlight w:val="yellow"/>
+        </w:rPr>
+      </w:pPr>
+    </w:p>
+    <w:p>
+      <w:pPr>
+        <w:rPr>
+          <w:i/>
+          <w:iCs/>
+          <w:szCs w:val="14"/>
+        </w:rPr>
+      </w:pPr>
+      <w:r>
+        <w:rPr>
+          <w:i/>
+          <w:iCs/>
+          <w:szCs w:val="14"/>
+          <w:highlight w:val="yellow"/>
+        </w:rPr>
+        <w:t>Ces éléments peuvent être repris des spécifications de départ.</w:t>
+      </w:r>
+    </w:p>
+    <w:p>
+      <w:pPr>
+        <w:rPr>
+          <w:szCs w:val="14"/>
+        </w:rPr>
+      </w:pPr>
+    </w:p>
+    <w:p>
+      <w:pPr>
+        <w:pStyle w:val="Titre2"/>
         <w:rPr>
           <w:i w:val="0"/>
           <w:iCs/>
         </w:rPr>
-        <w:t xml:space="preserve"> </w:t>
-      </w:r>
+      </w:pPr>
+      <w:r>
+        <w:rPr>
+          <w:szCs w:val="14"/>
+        </w:rPr>
+        <w:br w:type="page"/>
+      </w:r>
+      <w:bookmarkStart w:id="4" w:name="_Toc499021835"/>
+      <w:r>
+        <w:rPr>
+          <w:i w:val="0"/>
+          <w:iCs/>
+        </w:rPr>
+        <w:lastRenderedPageBreak/>
+        <w:t>Planification</w:t>
+      </w:r>
+      <w:r>
+        <w:rPr>
+          <w:i w:val="0"/>
+          <w:iCs/>
+        </w:rPr>
+        <w:t xml:space="preserve"> initiale</w:t>
+      </w:r>
+      <w:bookmarkEnd w:id="4"/>
     </w:p>
     <w:p/>
     <w:p>
       <w:pPr>
         <w:rPr>
-          <w:i/>
-          <w:iCs/>
           <w:szCs w:val="14"/>
         </w:rPr>
       </w:pPr>
       <w:r>
         <w:rPr>
-          <w:i/>
-          <w:iCs/>
+          <w:noProof/>
           <w:szCs w:val="14"/>
-        </w:rPr>
-        <w:t xml:space="preserve">Ce </w:t>
-      </w:r>
-      <w:r>
-        <w:rPr>
-          <w:i/>
-          <w:iCs/>
+          <w:lang w:val="fr-CH" w:eastAsia="fr-CH"/>
+        </w:rPr>
+        <w:drawing>
+          <wp:inline distT="0" distB="0" distL="0" distR="0">
+            <wp:extent cx="5759450" cy="1783080"/>
+            <wp:effectExtent l="0" t="0" r="0" b="7620"/>
+            <wp:docPr id="2" name="Image 2"/>
+            <wp:cNvGraphicFramePr>
+              <a:graphicFrameLocks xmlns:a="http://schemas.openxmlformats.org/drawingml/2006/main" noChangeAspect="1"/>
+            </wp:cNvGraphicFramePr>
+            <a:graphic xmlns:a="http://schemas.openxmlformats.org/drawingml/2006/main">
+              <a:graphicData uri="http://schemas.openxmlformats.org/drawingml/2006/picture">
+                <pic:pic xmlns:pic="http://schemas.openxmlformats.org/drawingml/2006/picture">
+                  <pic:nvPicPr>
+                    <pic:cNvPr id="2" name=""/>
+                    <pic:cNvPicPr/>
+                  </pic:nvPicPr>
+                  <pic:blipFill>
+                    <a:blip r:embed="rId7">
+                      <a:extLst>
+                        <a:ext uri="{28A0092B-C50C-407E-A947-70E740481C1C}">
+                          <a14:useLocalDpi xmlns:a14="http://schemas.microsoft.com/office/drawing/2010/main" val="0"/>
+                        </a:ext>
+                      </a:extLst>
+                    </a:blip>
+                    <a:stretch>
+                      <a:fillRect/>
+                    </a:stretch>
+                  </pic:blipFill>
+                  <pic:spPr>
+                    <a:xfrm>
+                      <a:off x="0" y="0"/>
+                      <a:ext cx="5759450" cy="1783080"/>
+                    </a:xfrm>
+                    <a:prstGeom prst="rect">
+                      <a:avLst/>
+                    </a:prstGeom>
+                  </pic:spPr>
+                </pic:pic>
+              </a:graphicData>
+            </a:graphic>
+          </wp:inline>
+        </w:drawing>
+      </w:r>
+    </w:p>
+    <w:p>
+      <w:pPr>
+        <w:rPr>
           <w:szCs w:val="14"/>
         </w:rPr>
-        <w:t>chapitre</w:t>
-      </w:r>
-      <w:r>
-        <w:rPr>
-          <w:i/>
-          <w:iCs/>
+      </w:pPr>
+    </w:p>
+    <w:p>
+      <w:pPr>
+        <w:rPr>
           <w:szCs w:val="14"/>
         </w:rPr>
-        <w:t xml:space="preserve"> </w:t>
-      </w:r>
-      <w:r>
-        <w:rPr>
-          <w:i/>
-          <w:iCs/>
+      </w:pPr>
+      <w:r>
+        <w:rPr>
           <w:szCs w:val="14"/>
         </w:rPr>
-        <w:t>décri</w:t>
-      </w:r>
-      <w:r>
-        <w:rPr>
-          <w:i/>
-          <w:iCs/>
-          <w:szCs w:val="14"/>
-        </w:rPr>
-        <w:t>t</w:t>
-      </w:r>
-      <w:r>
-        <w:rPr>
-          <w:i/>
-          <w:iCs/>
-          <w:szCs w:val="14"/>
-        </w:rPr>
-        <w:t xml:space="preserve"> brièvement le projet,</w:t>
-      </w:r>
-      <w:r>
-        <w:rPr>
-          <w:i/>
-          <w:iCs/>
-          <w:szCs w:val="14"/>
-        </w:rPr>
-        <w:t xml:space="preserve"> le cadre dans lequel il est réalisé,</w:t>
-      </w:r>
-      <w:r>
-        <w:rPr>
-          <w:i/>
-          <w:iCs/>
-          <w:szCs w:val="14"/>
-        </w:rPr>
-        <w:t xml:space="preserve"> les raisons de ce choix et ce qu'il peut apporter à l'élève ou à l'école. </w:t>
-      </w:r>
-      <w:r>
-        <w:rPr>
-          <w:i/>
-          <w:iCs/>
-          <w:szCs w:val="14"/>
-        </w:rPr>
-        <w:t>Il n'est pas nécessaire de rentrer dans les détails (ceux-ci seront abordés plus loin) mais cela doit être aussi clair et complet que possible</w:t>
-      </w:r>
-      <w:r>
-        <w:rPr>
-          <w:i/>
-          <w:iCs/>
-          <w:szCs w:val="14"/>
-        </w:rPr>
-        <w:t xml:space="preserve"> (idées de solutions).</w:t>
-      </w:r>
-      <w:r>
-        <w:rPr>
-          <w:i/>
-          <w:iCs/>
-          <w:szCs w:val="14"/>
-        </w:rPr>
-        <w:t xml:space="preserve"> </w:t>
-      </w:r>
-      <w:r>
-        <w:rPr>
-          <w:i/>
-          <w:iCs/>
-          <w:szCs w:val="14"/>
-        </w:rPr>
-        <w:t>Ce chapitre contient également l'inventaire et la description des travaux qui auraient déjà été effectué</w:t>
-      </w:r>
-      <w:r>
-        <w:rPr>
-          <w:i/>
-          <w:iCs/>
-          <w:szCs w:val="14"/>
-        </w:rPr>
-        <w:t>s</w:t>
-      </w:r>
-      <w:r>
-        <w:rPr>
-          <w:i/>
-          <w:iCs/>
-          <w:szCs w:val="14"/>
-        </w:rPr>
-        <w:t xml:space="preserve"> pour ce projet.</w:t>
-      </w:r>
-    </w:p>
-    <w:p>
-      <w:pPr>
-        <w:rPr>
-          <w:szCs w:val="14"/>
-        </w:rPr>
-      </w:pPr>
-    </w:p>
-    <w:p>
-      <w:pPr>
-        <w:rPr>
-          <w:i/>
-          <w:iCs/>
-          <w:szCs w:val="14"/>
-        </w:rPr>
-      </w:pPr>
-      <w:r>
-        <w:rPr>
-          <w:i/>
-          <w:iCs/>
-          <w:szCs w:val="14"/>
-        </w:rPr>
-        <w:t>Ces éléments peuvent être repris des spécifications de départ.</w:t>
-      </w:r>
-    </w:p>
-    <w:p>
-      <w:pPr>
-        <w:rPr>
-          <w:szCs w:val="14"/>
-        </w:rPr>
-      </w:pPr>
+        <w:br w:type="page"/>
+      </w:r>
+    </w:p>
+    <w:p>
+      <w:pPr>
+        <w:pStyle w:val="Titre1"/>
+      </w:pPr>
+      <w:bookmarkStart w:id="5" w:name="_Toc499021836"/>
+      <w:r>
+        <w:lastRenderedPageBreak/>
+        <w:t>Analyse</w:t>
+      </w:r>
+      <w:r>
+        <w:t xml:space="preserve"> / Conception</w:t>
+      </w:r>
+      <w:bookmarkEnd w:id="5"/>
     </w:p>
     <w:p>
       <w:pPr>
@@ -2439,291 +2678,51 @@
           <w:iCs/>
         </w:rPr>
       </w:pPr>
-      <w:bookmarkStart w:id="3" w:name="_Toc499021834"/>
+      <w:bookmarkStart w:id="6" w:name="_Toc499021837"/>
       <w:r>
         <w:rPr>
           <w:i w:val="0"/>
           <w:iCs/>
         </w:rPr>
-        <w:t>Objectifs</w:t>
-      </w:r>
-      <w:bookmarkEnd w:id="3"/>
-    </w:p>
-    <w:p>
-      <w:pPr>
-        <w:rPr>
-          <w:szCs w:val="14"/>
-        </w:rPr>
-      </w:pPr>
-    </w:p>
-    <w:p>
-      <w:pPr>
-        <w:rPr>
-          <w:i/>
-          <w:iCs/>
-          <w:szCs w:val="14"/>
-        </w:rPr>
-      </w:pPr>
-      <w:r>
-        <w:rPr>
-          <w:i/>
-          <w:iCs/>
-          <w:szCs w:val="14"/>
-        </w:rPr>
-        <w:t xml:space="preserve">Ce chapitre énumère les objectifs du projet. L'atteinte ou non </w:t>
-      </w:r>
-      <w:r>
-        <w:rPr>
-          <w:i/>
-          <w:iCs/>
-          <w:szCs w:val="14"/>
-        </w:rPr>
-        <w:t>de c</w:t>
-      </w:r>
-      <w:r>
-        <w:rPr>
-          <w:i/>
-          <w:iCs/>
-          <w:szCs w:val="14"/>
-        </w:rPr>
-        <w:t>eux-ci devr</w:t>
-      </w:r>
-      <w:r>
-        <w:rPr>
-          <w:i/>
-          <w:iCs/>
-          <w:szCs w:val="14"/>
-        </w:rPr>
-        <w:t xml:space="preserve">a pouvoir être contrôlée à la fin du projet. Les objectifs pourront </w:t>
-      </w:r>
-      <w:r>
-        <w:rPr>
-          <w:i/>
-          <w:iCs/>
-          <w:szCs w:val="14"/>
-        </w:rPr>
-        <w:t xml:space="preserve">éventuellement </w:t>
-      </w:r>
-      <w:r>
-        <w:rPr>
-          <w:i/>
-          <w:iCs/>
-          <w:szCs w:val="14"/>
-        </w:rPr>
-        <w:t xml:space="preserve">être revus après l'analyse. </w:t>
-      </w:r>
-    </w:p>
-    <w:p>
-      <w:pPr>
-        <w:rPr>
-          <w:szCs w:val="14"/>
-        </w:rPr>
-      </w:pPr>
-    </w:p>
-    <w:p>
-      <w:pPr>
-        <w:rPr>
-          <w:i/>
-          <w:iCs/>
-          <w:szCs w:val="14"/>
-        </w:rPr>
-      </w:pPr>
-      <w:r>
-        <w:rPr>
-          <w:i/>
-          <w:iCs/>
-          <w:szCs w:val="14"/>
-        </w:rPr>
-        <w:t>Ces éléments peuvent être repris des spécifications de départ.</w:t>
-      </w:r>
-    </w:p>
-    <w:p>
-      <w:pPr>
-        <w:rPr>
-          <w:szCs w:val="14"/>
-        </w:rPr>
-      </w:pPr>
-    </w:p>
-    <w:p>
-      <w:pPr>
-        <w:pStyle w:val="Titre2"/>
-        <w:rPr>
-          <w:i w:val="0"/>
-          <w:iCs/>
-        </w:rPr>
-      </w:pPr>
-      <w:r>
-        <w:rPr>
-          <w:szCs w:val="14"/>
-        </w:rPr>
-        <w:br w:type="page"/>
-      </w:r>
-      <w:bookmarkStart w:id="4" w:name="_Toc499021835"/>
-      <w:r>
-        <w:rPr>
-          <w:i w:val="0"/>
-          <w:iCs/>
-        </w:rPr>
-        <w:t>Planification</w:t>
-      </w:r>
-      <w:r>
-        <w:rPr>
-          <w:i w:val="0"/>
-          <w:iCs/>
-        </w:rPr>
-        <w:t xml:space="preserve"> initiale</w:t>
-      </w:r>
-      <w:bookmarkEnd w:id="4"/>
-    </w:p>
-    <w:p>
-      <w:pPr>
-        <w:rPr>
-          <w:szCs w:val="14"/>
-        </w:rPr>
-      </w:pPr>
-    </w:p>
-    <w:p>
-      <w:pPr>
-        <w:rPr>
-          <w:i/>
-          <w:iCs/>
-          <w:szCs w:val="14"/>
-        </w:rPr>
-      </w:pPr>
-      <w:r>
-        <w:rPr>
-          <w:i/>
-          <w:iCs/>
-          <w:szCs w:val="14"/>
-        </w:rPr>
-        <w:t xml:space="preserve">Ce chapitre montre la planification </w:t>
-      </w:r>
-      <w:r>
-        <w:rPr>
-          <w:i/>
-          <w:iCs/>
-          <w:szCs w:val="14"/>
-        </w:rPr>
-        <w:t xml:space="preserve">du projet. Celui-ci peut être découpé en tâches qui seront planifiées. Il s'agit de la première planification du projet, celle-ci </w:t>
-      </w:r>
-      <w:r>
-        <w:rPr>
-          <w:i/>
-          <w:iCs/>
-          <w:szCs w:val="14"/>
-        </w:rPr>
-        <w:t>devra être</w:t>
-      </w:r>
-      <w:r>
-        <w:rPr>
-          <w:i/>
-          <w:iCs/>
-          <w:szCs w:val="14"/>
-        </w:rPr>
-        <w:t xml:space="preserve"> revue après l'analyse. Cette planification sera présentée sous l</w:t>
-      </w:r>
-      <w:r>
-        <w:rPr>
-          <w:i/>
-          <w:iCs/>
-          <w:szCs w:val="14"/>
-        </w:rPr>
-        <w:t>a forme d'un diagramme.</w:t>
-      </w:r>
-    </w:p>
-    <w:p>
-      <w:pPr>
-        <w:rPr>
-          <w:szCs w:val="14"/>
-        </w:rPr>
-      </w:pPr>
-    </w:p>
-    <w:p>
-      <w:pPr>
-        <w:rPr>
-          <w:i/>
-          <w:iCs/>
-          <w:szCs w:val="14"/>
-        </w:rPr>
-      </w:pPr>
-      <w:r>
-        <w:rPr>
-          <w:i/>
-          <w:iCs/>
-          <w:szCs w:val="14"/>
-        </w:rPr>
-        <w:t>Ces éléments peuvent être repris des</w:t>
-      </w:r>
-      <w:r>
-        <w:rPr>
-          <w:i/>
-          <w:iCs/>
-          <w:szCs w:val="14"/>
-        </w:rPr>
-        <w:t xml:space="preserve"> </w:t>
-      </w:r>
-      <w:r>
-        <w:rPr>
-          <w:i/>
-          <w:iCs/>
-          <w:szCs w:val="14"/>
-        </w:rPr>
-        <w:t>spécifications</w:t>
-      </w:r>
-      <w:r>
-        <w:rPr>
-          <w:i/>
-          <w:iCs/>
-          <w:szCs w:val="14"/>
-        </w:rPr>
-        <w:t xml:space="preserve"> </w:t>
-      </w:r>
-      <w:r>
-        <w:rPr>
-          <w:i/>
-          <w:iCs/>
-          <w:szCs w:val="14"/>
-        </w:rPr>
-        <w:t>de départ.</w:t>
-      </w:r>
-    </w:p>
-    <w:p>
-      <w:pPr>
-        <w:rPr>
-          <w:szCs w:val="14"/>
-        </w:rPr>
-      </w:pPr>
-    </w:p>
-    <w:p>
-      <w:pPr>
-        <w:pStyle w:val="Titre1"/>
-      </w:pPr>
-      <w:bookmarkStart w:id="5" w:name="_Toc499021836"/>
-      <w:r>
-        <w:t>Analyse</w:t>
-      </w:r>
-      <w:r>
-        <w:t xml:space="preserve"> / Conception</w:t>
-      </w:r>
-      <w:bookmarkEnd w:id="5"/>
-    </w:p>
-    <w:p>
-      <w:pPr>
-        <w:pStyle w:val="Titre2"/>
-        <w:rPr>
-          <w:i w:val="0"/>
-          <w:iCs/>
-        </w:rPr>
-      </w:pPr>
-      <w:bookmarkStart w:id="6" w:name="_Toc499021837"/>
-      <w:r>
-        <w:rPr>
-          <w:i w:val="0"/>
-          <w:iCs/>
-        </w:rPr>
         <w:t>Concept</w:t>
       </w:r>
       <w:bookmarkEnd w:id="6"/>
+    </w:p>
+    <w:p/>
+    <w:p>
+      <w:pPr>
+        <w:pStyle w:val="Titre3"/>
+      </w:pPr>
+      <w:r>
+        <w:t>MCD</w:t>
+      </w:r>
+    </w:p>
+    <w:p/>
+    <w:p>
+      <w:pPr>
+        <w:pStyle w:val="Titre3"/>
+      </w:pPr>
+      <w:r>
+        <w:t>MLD</w:t>
+      </w:r>
+    </w:p>
+    <w:p/>
+    <w:p>
+      <w:pPr>
+        <w:pStyle w:val="Titre3"/>
+      </w:pPr>
+      <w:r>
+        <w:t>Maquettes graphique</w:t>
+      </w:r>
+    </w:p>
+    <w:p/>
+    <w:p>
+      <w:pPr>
+        <w:pStyle w:val="Titre3"/>
+      </w:pPr>
+      <w:r>
+        <w:t>Scénarii</w:t>
+      </w:r>
     </w:p>
     <w:p>
       <w:pPr>
@@ -2755,6 +2754,7 @@
           <w:iCs/>
           <w:sz w:val="24"/>
           <w:szCs w:val="14"/>
+          <w:highlight w:val="yellow"/>
           <w:lang w:eastAsia="fr-FR"/>
         </w:rPr>
       </w:pPr>
@@ -2765,6 +2765,7 @@
           <w:iCs/>
           <w:sz w:val="24"/>
           <w:szCs w:val="14"/>
+          <w:highlight w:val="yellow"/>
           <w:lang w:eastAsia="fr-FR"/>
         </w:rPr>
         <w:t>Le concept</w:t>
@@ -2776,6 +2777,7 @@
           <w:iCs/>
           <w:sz w:val="24"/>
           <w:szCs w:val="14"/>
+          <w:highlight w:val="yellow"/>
           <w:lang w:eastAsia="fr-FR"/>
         </w:rPr>
         <w:t xml:space="preserve"> complet avec toutes ses </w:t>
@@ -2788,6 +2790,7 @@
           <w:iCs/>
           <w:sz w:val="24"/>
           <w:szCs w:val="14"/>
+          <w:highlight w:val="yellow"/>
           <w:lang w:eastAsia="fr-FR"/>
         </w:rPr>
         <w:t>annexes:</w:t>
@@ -2808,6 +2811,7 @@
           <w:iCs/>
           <w:sz w:val="24"/>
           <w:szCs w:val="14"/>
+          <w:highlight w:val="yellow"/>
           <w:lang w:eastAsia="fr-FR"/>
         </w:rPr>
       </w:pPr>
@@ -2826,6 +2830,7 @@
           <w:iCs/>
           <w:sz w:val="24"/>
           <w:szCs w:val="14"/>
+          <w:highlight w:val="yellow"/>
           <w:lang w:eastAsia="fr-FR"/>
         </w:rPr>
       </w:pPr>
@@ -2836,6 +2841,7 @@
           <w:iCs/>
           <w:sz w:val="24"/>
           <w:szCs w:val="14"/>
+          <w:highlight w:val="yellow"/>
           <w:lang w:eastAsia="fr-FR"/>
         </w:rPr>
         <w:t xml:space="preserve">Par exemple : </w:t>
@@ -2854,6 +2860,7 @@
           <w:iCs/>
           <w:sz w:val="24"/>
           <w:szCs w:val="14"/>
+          <w:highlight w:val="yellow"/>
           <w:lang w:eastAsia="fr-FR"/>
         </w:rPr>
       </w:pPr>
@@ -2865,6 +2872,7 @@
           <w:iCs/>
           <w:sz w:val="24"/>
           <w:szCs w:val="14"/>
+          <w:highlight w:val="yellow"/>
           <w:lang w:eastAsia="fr-FR"/>
         </w:rPr>
         <w:t>M</w:t>
@@ -2876,6 +2884,7 @@
           <w:iCs/>
           <w:sz w:val="24"/>
           <w:szCs w:val="14"/>
+          <w:highlight w:val="yellow"/>
           <w:lang w:eastAsia="fr-FR"/>
         </w:rPr>
         <w:t>ultimédia:</w:t>
@@ -2888,6 +2897,7 @@
           <w:iCs/>
           <w:sz w:val="24"/>
           <w:szCs w:val="14"/>
+          <w:highlight w:val="yellow"/>
           <w:lang w:eastAsia="fr-FR"/>
         </w:rPr>
         <w:t xml:space="preserve"> carte de site, maquettes papier, story </w:t>
@@ -2900,6 +2910,7 @@
           <w:iCs/>
           <w:sz w:val="24"/>
           <w:szCs w:val="14"/>
+          <w:highlight w:val="yellow"/>
           <w:lang w:eastAsia="fr-FR"/>
         </w:rPr>
         <w:t>board</w:t>
@@ -2912,6 +2923,7 @@
           <w:iCs/>
           <w:sz w:val="24"/>
           <w:szCs w:val="14"/>
+          <w:highlight w:val="yellow"/>
           <w:lang w:eastAsia="fr-FR"/>
         </w:rPr>
         <w:t xml:space="preserve"> préliminaire, …</w:t>
@@ -2930,6 +2942,7 @@
           <w:iCs/>
           <w:sz w:val="24"/>
           <w:szCs w:val="14"/>
+          <w:highlight w:val="yellow"/>
           <w:lang w:eastAsia="fr-FR"/>
         </w:rPr>
       </w:pPr>
@@ -2940,6 +2953,7 @@
           <w:iCs/>
           <w:sz w:val="24"/>
           <w:szCs w:val="14"/>
+          <w:highlight w:val="yellow"/>
           <w:lang w:eastAsia="fr-FR"/>
         </w:rPr>
         <w:t>B</w:t>
@@ -2951,6 +2965,7 @@
           <w:iCs/>
           <w:sz w:val="24"/>
           <w:szCs w:val="14"/>
+          <w:highlight w:val="yellow"/>
           <w:lang w:eastAsia="fr-FR"/>
         </w:rPr>
         <w:t xml:space="preserve">ases de </w:t>
@@ -2963,6 +2978,7 @@
           <w:iCs/>
           <w:sz w:val="24"/>
           <w:szCs w:val="14"/>
+          <w:highlight w:val="yellow"/>
           <w:lang w:eastAsia="fr-FR"/>
         </w:rPr>
         <w:t>données:</w:t>
@@ -2975,6 +2991,7 @@
           <w:iCs/>
           <w:sz w:val="24"/>
           <w:szCs w:val="14"/>
+          <w:highlight w:val="yellow"/>
           <w:lang w:eastAsia="fr-FR"/>
         </w:rPr>
         <w:t xml:space="preserve"> interfaces graphiques, modèle conceptuel</w:t>
@@ -2986,6 +3003,7 @@
           <w:iCs/>
           <w:sz w:val="24"/>
           <w:szCs w:val="14"/>
+          <w:highlight w:val="yellow"/>
           <w:lang w:eastAsia="fr-FR"/>
         </w:rPr>
         <w:t>.</w:t>
@@ -3004,6 +3022,7 @@
           <w:iCs/>
           <w:sz w:val="24"/>
           <w:szCs w:val="14"/>
+          <w:highlight w:val="yellow"/>
           <w:lang w:eastAsia="fr-FR"/>
         </w:rPr>
       </w:pPr>
@@ -3015,6 +3034,7 @@
           <w:iCs/>
           <w:sz w:val="24"/>
           <w:szCs w:val="14"/>
+          <w:highlight w:val="yellow"/>
           <w:lang w:eastAsia="fr-FR"/>
         </w:rPr>
         <w:t>P</w:t>
@@ -3026,6 +3046,7 @@
           <w:iCs/>
           <w:sz w:val="24"/>
           <w:szCs w:val="14"/>
+          <w:highlight w:val="yellow"/>
           <w:lang w:eastAsia="fr-FR"/>
         </w:rPr>
         <w:t>rogrammation:</w:t>
@@ -3038,6 +3059,7 @@
           <w:iCs/>
           <w:sz w:val="24"/>
           <w:szCs w:val="14"/>
+          <w:highlight w:val="yellow"/>
           <w:lang w:eastAsia="fr-FR"/>
         </w:rPr>
         <w:t xml:space="preserve"> interfaces graphiques, maquettes, analyse fonctionnelle…</w:t>
@@ -3056,6 +3078,7 @@
           <w:iCs/>
           <w:sz w:val="24"/>
           <w:szCs w:val="14"/>
+          <w:highlight w:val="yellow"/>
           <w:lang w:eastAsia="fr-FR"/>
         </w:rPr>
       </w:pPr>
@@ -3066,6 +3089,7 @@
           <w:iCs/>
           <w:sz w:val="24"/>
           <w:szCs w:val="14"/>
+          <w:highlight w:val="yellow"/>
           <w:lang w:eastAsia="fr-FR"/>
         </w:rPr>
         <w:t>…</w:t>
@@ -3116,6 +3140,7 @@
           <w:i/>
           <w:iCs/>
           <w:szCs w:val="14"/>
+          <w:highlight w:val="yellow"/>
         </w:rPr>
       </w:pPr>
       <w:r>
@@ -3123,6 +3148,7 @@
           <w:i/>
           <w:iCs/>
           <w:szCs w:val="14"/>
+          <w:highlight w:val="yellow"/>
         </w:rPr>
         <w:t xml:space="preserve">Décrire la stratégie globale de </w:t>
       </w:r>
@@ -3132,6 +3158,7 @@
           <w:i/>
           <w:iCs/>
           <w:szCs w:val="14"/>
+          <w:highlight w:val="yellow"/>
         </w:rPr>
         <w:t>test:</w:t>
       </w:r>
@@ -3141,6 +3168,7 @@
           <w:i/>
           <w:iCs/>
           <w:szCs w:val="14"/>
+          <w:highlight w:val="yellow"/>
         </w:rPr>
         <w:t xml:space="preserve"> </w:t>
       </w:r>
@@ -3153,6 +3181,7 @@
           <w:i/>
           <w:iCs/>
           <w:szCs w:val="14"/>
+          <w:highlight w:val="yellow"/>
         </w:rPr>
       </w:pPr>
     </w:p>
@@ -3171,6 +3200,7 @@
           <w:i/>
           <w:iCs/>
           <w:szCs w:val="14"/>
+          <w:highlight w:val="yellow"/>
         </w:rPr>
       </w:pPr>
       <w:proofErr w:type="gramStart"/>
@@ -3179,6 +3209,7 @@
           <w:i/>
           <w:iCs/>
           <w:szCs w:val="14"/>
+          <w:highlight w:val="yellow"/>
         </w:rPr>
         <w:t>t</w:t>
       </w:r>
@@ -3187,6 +3218,7 @@
           <w:i/>
           <w:iCs/>
           <w:szCs w:val="14"/>
+          <w:highlight w:val="yellow"/>
         </w:rPr>
         <w:t>ypes</w:t>
       </w:r>
@@ -3196,6 +3228,7 @@
           <w:i/>
           <w:iCs/>
           <w:szCs w:val="14"/>
+          <w:highlight w:val="yellow"/>
         </w:rPr>
         <w:t xml:space="preserve"> de des tests et ordre dans lequel ils seront effectués.</w:t>
       </w:r>
@@ -3215,6 +3248,7 @@
           <w:i/>
           <w:iCs/>
           <w:szCs w:val="14"/>
+          <w:highlight w:val="yellow"/>
         </w:rPr>
       </w:pPr>
       <w:proofErr w:type="gramStart"/>
@@ -3223,6 +3257,7 @@
           <w:i/>
           <w:iCs/>
           <w:szCs w:val="14"/>
+          <w:highlight w:val="yellow"/>
         </w:rPr>
         <w:t>l</w:t>
       </w:r>
@@ -3231,6 +3266,7 @@
           <w:i/>
           <w:iCs/>
           <w:szCs w:val="14"/>
+          <w:highlight w:val="yellow"/>
         </w:rPr>
         <w:t>es</w:t>
       </w:r>
@@ -3240,6 +3276,7 @@
           <w:i/>
           <w:iCs/>
           <w:szCs w:val="14"/>
+          <w:highlight w:val="yellow"/>
         </w:rPr>
         <w:t xml:space="preserve"> moyens à mettre en œuvre</w:t>
       </w:r>
@@ -3248,6 +3285,7 @@
           <w:i/>
           <w:iCs/>
           <w:szCs w:val="14"/>
+          <w:highlight w:val="yellow"/>
         </w:rPr>
         <w:t>.</w:t>
       </w:r>
@@ -3267,6 +3305,7 @@
           <w:i/>
           <w:iCs/>
           <w:szCs w:val="14"/>
+          <w:highlight w:val="yellow"/>
         </w:rPr>
       </w:pPr>
       <w:proofErr w:type="gramStart"/>
@@ -3275,6 +3314,7 @@
           <w:i/>
           <w:iCs/>
           <w:szCs w:val="14"/>
+          <w:highlight w:val="yellow"/>
         </w:rPr>
         <w:t>c</w:t>
       </w:r>
@@ -3283,6 +3323,7 @@
           <w:i/>
           <w:iCs/>
           <w:szCs w:val="14"/>
+          <w:highlight w:val="yellow"/>
         </w:rPr>
         <w:t>ouverture</w:t>
       </w:r>
@@ -3292,6 +3333,7 @@
           <w:i/>
           <w:iCs/>
           <w:szCs w:val="14"/>
+          <w:highlight w:val="yellow"/>
         </w:rPr>
         <w:t xml:space="preserve"> des tests (tests exhaustifs ou non, si non, pourquoi ?)</w:t>
       </w:r>
@@ -3300,6 +3342,7 @@
           <w:i/>
           <w:iCs/>
           <w:szCs w:val="14"/>
+          <w:highlight w:val="yellow"/>
         </w:rPr>
         <w:t>.</w:t>
       </w:r>
@@ -3319,6 +3362,7 @@
           <w:i/>
           <w:iCs/>
           <w:szCs w:val="14"/>
+          <w:highlight w:val="yellow"/>
         </w:rPr>
       </w:pPr>
       <w:proofErr w:type="gramStart"/>
@@ -3327,6 +3371,7 @@
           <w:i/>
           <w:iCs/>
           <w:szCs w:val="14"/>
+          <w:highlight w:val="yellow"/>
         </w:rPr>
         <w:t>d</w:t>
       </w:r>
@@ -3335,6 +3380,7 @@
           <w:i/>
           <w:iCs/>
           <w:szCs w:val="14"/>
+          <w:highlight w:val="yellow"/>
         </w:rPr>
         <w:t>onnées</w:t>
       </w:r>
@@ -3344,6 +3390,7 @@
           <w:i/>
           <w:iCs/>
           <w:szCs w:val="14"/>
+          <w:highlight w:val="yellow"/>
         </w:rPr>
         <w:t xml:space="preserve"> de test à prévoir (données réelles ?)</w:t>
       </w:r>
@@ -3352,6 +3399,7 @@
           <w:i/>
           <w:iCs/>
           <w:szCs w:val="14"/>
+          <w:highlight w:val="yellow"/>
         </w:rPr>
         <w:t>.</w:t>
       </w:r>
@@ -3371,6 +3419,7 @@
           <w:i/>
           <w:iCs/>
           <w:szCs w:val="14"/>
+          <w:highlight w:val="yellow"/>
         </w:rPr>
       </w:pPr>
       <w:proofErr w:type="gramStart"/>
@@ -3379,6 +3428,7 @@
           <w:i/>
           <w:iCs/>
           <w:szCs w:val="14"/>
+          <w:highlight w:val="yellow"/>
         </w:rPr>
         <w:t>les</w:t>
       </w:r>
@@ -3388,6 +3438,7 @@
           <w:i/>
           <w:iCs/>
           <w:szCs w:val="14"/>
+          <w:highlight w:val="yellow"/>
         </w:rPr>
         <w:t xml:space="preserve"> testeurs extérieurs éventuels.</w:t>
       </w:r>
@@ -3474,6 +3525,7 @@
           <w:rFonts w:ascii="Arial" w:hAnsi="Arial" w:cs="Arial"/>
           <w:i/>
           <w:sz w:val="24"/>
+          <w:highlight w:val="yellow"/>
         </w:rPr>
       </w:pPr>
       <w:proofErr w:type="gramStart"/>
@@ -3482,6 +3534,7 @@
           <w:rFonts w:ascii="Arial" w:hAnsi="Arial" w:cs="Arial"/>
           <w:i/>
           <w:sz w:val="24"/>
+          <w:highlight w:val="yellow"/>
         </w:rPr>
         <w:t>risques</w:t>
       </w:r>
@@ -3491,6 +3544,7 @@
           <w:rFonts w:ascii="Arial" w:hAnsi="Arial" w:cs="Arial"/>
           <w:i/>
           <w:sz w:val="24"/>
+          <w:highlight w:val="yellow"/>
         </w:rPr>
         <w:t xml:space="preserve"> techniques (complexité, manque de compétences, …)</w:t>
       </w:r>
@@ -3499,6 +3553,7 @@
           <w:rFonts w:ascii="Arial" w:hAnsi="Arial" w:cs="Arial"/>
           <w:i/>
           <w:sz w:val="24"/>
+          <w:highlight w:val="yellow"/>
         </w:rPr>
         <w:t>.</w:t>
       </w:r>
@@ -3515,6 +3570,7 @@
           <w:rFonts w:ascii="Arial" w:hAnsi="Arial" w:cs="Arial"/>
           <w:i/>
           <w:sz w:val="24"/>
+          <w:highlight w:val="yellow"/>
         </w:rPr>
       </w:pPr>
     </w:p>
@@ -3537,6 +3593,7 @@
           <w:rFonts w:ascii="Arial" w:hAnsi="Arial" w:cs="Arial"/>
           <w:i/>
           <w:sz w:val="24"/>
+          <w:highlight w:val="yellow"/>
         </w:rPr>
         <w:t>Décrire aussi quelles solutions ont été appliquées pour réduire les risques (priorités, formation, actions, …)</w:t>
       </w:r>
@@ -3545,10 +3602,366 @@
           <w:rFonts w:ascii="Arial" w:hAnsi="Arial" w:cs="Arial"/>
           <w:i/>
           <w:sz w:val="24"/>
+          <w:highlight w:val="yellow"/>
         </w:rPr>
         <w:t>.</w:t>
       </w:r>
     </w:p>
+    <w:p>
+      <w:pPr>
+        <w:pStyle w:val="Retraitnormal1"/>
+        <w:numPr>
+          <w:ilvl w:val="0"/>
+          <w:numId w:val="0"/>
+        </w:numPr>
+        <w:ind w:left="360" w:hanging="360"/>
+        <w:rPr>
+          <w:rFonts w:ascii="Arial" w:hAnsi="Arial" w:cs="Arial"/>
+          <w:iCs/>
+          <w:sz w:val="24"/>
+        </w:rPr>
+      </w:pPr>
+    </w:p>
+    <w:p>
+      <w:r>
+        <w:t>Utilisation des modules suivant :</w:t>
+      </w:r>
+    </w:p>
+    <w:p/>
+    <w:p>
+      <w:r>
+        <w:t>ICT-101 : HTML et CSS</w:t>
+      </w:r>
+    </w:p>
+    <w:p>
+      <w:r>
+        <w:t xml:space="preserve">ICT-120 : </w:t>
+      </w:r>
+      <w:proofErr w:type="spellStart"/>
+      <w:r>
+        <w:t>Javascript</w:t>
+      </w:r>
+      <w:proofErr w:type="spellEnd"/>
+    </w:p>
+    <w:p>
+      <w:r>
+        <w:t>ICT-133 : PHP</w:t>
+      </w:r>
+    </w:p>
+    <w:p>
+      <w:r>
+        <w:t>ICT-302 : Word Excel</w:t>
+      </w:r>
+    </w:p>
+    <w:p>
+      <w:r>
+        <w:t>ICT-431 : Planification de projet et documentation</w:t>
+      </w:r>
+    </w:p>
+    <w:p>
+      <w:pPr>
+        <w:pStyle w:val="Retraitnormal1"/>
+        <w:numPr>
+          <w:ilvl w:val="0"/>
+          <w:numId w:val="0"/>
+        </w:numPr>
+        <w:rPr>
+          <w:rFonts w:ascii="Arial" w:hAnsi="Arial" w:cs="Arial"/>
+          <w:iCs/>
+          <w:sz w:val="24"/>
+        </w:rPr>
+      </w:pPr>
+    </w:p>
+    <w:p>
+      <w:pPr>
+        <w:pStyle w:val="Retraitnormal1"/>
+        <w:numPr>
+          <w:ilvl w:val="0"/>
+          <w:numId w:val="0"/>
+        </w:numPr>
+        <w:ind w:left="360" w:hanging="360"/>
+        <w:rPr>
+          <w:rFonts w:ascii="Arial" w:hAnsi="Arial" w:cs="Arial"/>
+          <w:iCs/>
+          <w:sz w:val="24"/>
+        </w:rPr>
+      </w:pPr>
+    </w:p>
+    <w:p>
+      <w:pPr>
+        <w:pStyle w:val="Titre2"/>
+        <w:rPr>
+          <w:i w:val="0"/>
+          <w:iCs/>
+        </w:rPr>
+      </w:pPr>
+      <w:bookmarkStart w:id="12" w:name="_Toc499021840"/>
+      <w:r>
+        <w:rPr>
+          <w:i w:val="0"/>
+          <w:iCs/>
+        </w:rPr>
+        <w:t>Planification</w:t>
+      </w:r>
+      <w:bookmarkEnd w:id="12"/>
+    </w:p>
+    <w:p/>
+    <w:p>
+      <w:r>
+        <w:t>La planification se trouve dans GitHub</w:t>
+      </w:r>
+      <w:r>
+        <w:t xml:space="preserve"> dans la partie « Project »</w:t>
+      </w:r>
+      <w:r>
+        <w:t>, toutes les tâches sont transformées en issues avec le label correspondant au but de l’issue. Un bug sera en label « bug » et une requête donc une tâche sera en « </w:t>
+      </w:r>
+      <w:proofErr w:type="spellStart"/>
+      <w:r>
+        <w:t>enhancement</w:t>
+      </w:r>
+      <w:proofErr w:type="spellEnd"/>
+      <w:r>
+        <w:t> »</w:t>
+      </w:r>
+      <w:r>
+        <w:t>.</w:t>
+      </w:r>
+    </w:p>
+    <w:p/>
+    <w:p>
+      <w:pPr>
+        <w:pStyle w:val="Titre2"/>
+        <w:rPr>
+          <w:i w:val="0"/>
+          <w:iCs/>
+        </w:rPr>
+      </w:pPr>
+      <w:bookmarkStart w:id="13" w:name="_Toc25553314"/>
+      <w:bookmarkStart w:id="14" w:name="_Toc71691019"/>
+      <w:bookmarkStart w:id="15" w:name="_Toc499021841"/>
+      <w:r>
+        <w:rPr>
+          <w:i w:val="0"/>
+          <w:iCs/>
+        </w:rPr>
+        <w:t>Dossier de conception</w:t>
+      </w:r>
+      <w:bookmarkEnd w:id="13"/>
+      <w:bookmarkEnd w:id="14"/>
+      <w:bookmarkEnd w:id="15"/>
+    </w:p>
+    <w:p/>
+    <w:p>
+      <w:pPr>
+        <w:pStyle w:val="Titre3"/>
+      </w:pPr>
+      <w:r>
+        <w:t>Matériel</w:t>
+      </w:r>
+    </w:p>
+    <w:p/>
+    <w:p>
+      <w:r>
+        <w:t xml:space="preserve">1 PC </w:t>
+      </w:r>
+      <w:r>
+        <w:t xml:space="preserve">Dell </w:t>
+      </w:r>
+      <w:proofErr w:type="spellStart"/>
+      <w:r>
+        <w:t>OptiPlex</w:t>
+      </w:r>
+      <w:proofErr w:type="spellEnd"/>
+      <w:r>
+        <w:t xml:space="preserve"> 7050 </w:t>
+      </w:r>
+      <w:r>
+        <w:t>en</w:t>
+      </w:r>
+      <w:r>
+        <w:t xml:space="preserve"> configuration standard « CPNV » en Windows 10 v1709</w:t>
+      </w:r>
+    </w:p>
+    <w:p>
+      <w:r>
+        <w:t>1 portable « JSP » externe en Windows 10 v1903</w:t>
+      </w:r>
+    </w:p>
+    <w:p>
+      <w:r>
+        <w:t xml:space="preserve">1 Smartphone Samsung </w:t>
+      </w:r>
+      <w:proofErr w:type="spellStart"/>
+      <w:r>
+        <w:t>Galaxy</w:t>
+      </w:r>
+      <w:proofErr w:type="spellEnd"/>
+      <w:r>
+        <w:t xml:space="preserve"> A8 en Android</w:t>
+      </w:r>
+    </w:p>
+    <w:p/>
+    <w:p>
+      <w:pPr>
+        <w:pStyle w:val="Titre3"/>
+      </w:pPr>
+      <w:r>
+        <w:t>Logiciels</w:t>
+      </w:r>
+    </w:p>
+    <w:p/>
+    <w:p>
+      <w:r>
+        <w:t>Pour la documentation :</w:t>
+      </w:r>
+    </w:p>
+    <w:p>
+      <w:pPr>
+        <w:pStyle w:val="Paragraphedeliste"/>
+        <w:numPr>
+          <w:ilvl w:val="0"/>
+          <w:numId w:val="15"/>
+        </w:numPr>
+      </w:pPr>
+      <w:r>
+        <w:t>Microsoft Office 2016 (Excel, Word, PowerPoint)</w:t>
+      </w:r>
+    </w:p>
+    <w:p>
+      <w:pPr>
+        <w:pStyle w:val="Paragraphedeliste"/>
+        <w:numPr>
+          <w:ilvl w:val="0"/>
+          <w:numId w:val="15"/>
+        </w:numPr>
+      </w:pPr>
+      <w:r>
+        <w:t>Microsoft Visio 2016</w:t>
+      </w:r>
+    </w:p>
+    <w:p>
+      <w:pPr>
+        <w:pStyle w:val="Paragraphedeliste"/>
+        <w:numPr>
+          <w:ilvl w:val="0"/>
+          <w:numId w:val="15"/>
+        </w:numPr>
+      </w:pPr>
+      <w:r>
+        <w:t>Microsoft Project 2016</w:t>
+      </w:r>
+    </w:p>
+    <w:p/>
+    <w:p>
+      <w:pPr>
+        <w:pStyle w:val="Titre3"/>
+      </w:pPr>
+      <w:r>
+        <w:t>Modélisation de base de données et maquette graphique</w:t>
+      </w:r>
+    </w:p>
+    <w:p/>
+    <w:p>
+      <w:pPr>
+        <w:pStyle w:val="Paragraphedeliste"/>
+        <w:numPr>
+          <w:ilvl w:val="0"/>
+          <w:numId w:val="16"/>
+        </w:numPr>
+      </w:pPr>
+      <w:r>
+        <w:t xml:space="preserve">MySQL </w:t>
+      </w:r>
+      <w:proofErr w:type="spellStart"/>
+      <w:r>
+        <w:t>Workbench</w:t>
+      </w:r>
+      <w:proofErr w:type="spellEnd"/>
+      <w:r>
+        <w:t xml:space="preserve"> pour la base de données</w:t>
+      </w:r>
+    </w:p>
+    <w:p>
+      <w:pPr>
+        <w:pStyle w:val="Paragraphedeliste"/>
+        <w:numPr>
+          <w:ilvl w:val="0"/>
+          <w:numId w:val="16"/>
+        </w:numPr>
+      </w:pPr>
+      <w:proofErr w:type="spellStart"/>
+      <w:r>
+        <w:t>Balsamiq</w:t>
+      </w:r>
+      <w:proofErr w:type="spellEnd"/>
+      <w:r>
+        <w:t xml:space="preserve"> pour les maquettes graphiques</w:t>
+      </w:r>
+    </w:p>
+    <w:p/>
+    <w:p>
+      <w:pPr>
+        <w:pStyle w:val="Titre3"/>
+      </w:pPr>
+      <w:r>
+        <w:t>Environnement de développement</w:t>
+      </w:r>
+    </w:p>
+    <w:p>
+      <w:pPr>
+        <w:pStyle w:val="Paragraphedeliste"/>
+        <w:numPr>
+          <w:ilvl w:val="0"/>
+          <w:numId w:val="17"/>
+        </w:numPr>
+      </w:pPr>
+      <w:proofErr w:type="spellStart"/>
+      <w:r>
+        <w:t>PhpStrom</w:t>
+      </w:r>
+      <w:proofErr w:type="spellEnd"/>
+      <w:r>
+        <w:t xml:space="preserve"> pour le développement</w:t>
+      </w:r>
+    </w:p>
+    <w:p>
+      <w:pPr>
+        <w:pStyle w:val="Paragraphedeliste"/>
+        <w:numPr>
+          <w:ilvl w:val="0"/>
+          <w:numId w:val="17"/>
+        </w:numPr>
+      </w:pPr>
+      <w:r>
+        <w:t xml:space="preserve">Mozilla Firefox (version développeur) </w:t>
+      </w:r>
+    </w:p>
+    <w:p>
+      <w:pPr>
+        <w:pStyle w:val="Paragraphedeliste"/>
+        <w:numPr>
+          <w:ilvl w:val="0"/>
+          <w:numId w:val="17"/>
+        </w:numPr>
+      </w:pPr>
+      <w:r>
+        <w:t>Brave</w:t>
+      </w:r>
+    </w:p>
+    <w:p>
+      <w:pPr>
+        <w:pStyle w:val="Paragraphedeliste"/>
+        <w:numPr>
+          <w:ilvl w:val="0"/>
+          <w:numId w:val="17"/>
+        </w:numPr>
+      </w:pPr>
+      <w:r>
+        <w:t>Chrome</w:t>
+      </w:r>
+    </w:p>
+    <w:p/>
     <w:p>
       <w:pPr>
         <w:pStyle w:val="Retraitnormal1"/>
@@ -3559,30 +3972,32 @@
         <w:ind w:left="360"/>
         <w:rPr>
           <w:rFonts w:ascii="Arial" w:hAnsi="Arial" w:cs="Arial"/>
-          <w:iCs/>
+          <w:i/>
           <w:sz w:val="24"/>
-        </w:rPr>
-      </w:pPr>
-    </w:p>
-    <w:p>
-      <w:pPr>
-        <w:pStyle w:val="Titre2"/>
-        <w:rPr>
-          <w:i w:val="0"/>
-          <w:iCs/>
-        </w:rPr>
-      </w:pPr>
-      <w:bookmarkStart w:id="12" w:name="_Toc499021840"/>
-      <w:r>
-        <w:rPr>
-          <w:i w:val="0"/>
-          <w:iCs/>
-        </w:rPr>
-        <w:t>Planification</w:t>
-      </w:r>
-      <w:bookmarkEnd w:id="12"/>
-    </w:p>
-    <w:p/>
+          <w:highlight w:val="yellow"/>
+        </w:rPr>
+      </w:pPr>
+      <w:r>
+        <w:rPr>
+          <w:rFonts w:ascii="Arial" w:hAnsi="Arial" w:cs="Arial"/>
+          <w:i/>
+          <w:sz w:val="24"/>
+          <w:highlight w:val="yellow"/>
+        </w:rPr>
+        <w:t xml:space="preserve">Fournir tous les document de </w:t>
+      </w:r>
+      <w:proofErr w:type="gramStart"/>
+      <w:r>
+        <w:rPr>
+          <w:rFonts w:ascii="Arial" w:hAnsi="Arial" w:cs="Arial"/>
+          <w:i/>
+          <w:sz w:val="24"/>
+          <w:highlight w:val="yellow"/>
+        </w:rPr>
+        <w:t>conception:</w:t>
+      </w:r>
+      <w:proofErr w:type="gramEnd"/>
+    </w:p>
     <w:p>
       <w:pPr>
         <w:pStyle w:val="Retraitnormal1"/>
@@ -3590,85 +4005,102 @@
           <w:ilvl w:val="0"/>
           <w:numId w:val="0"/>
         </w:numPr>
-        <w:ind w:left="349"/>
-        <w:rPr>
-          <w:rFonts w:ascii="Arial" w:hAnsi="Arial"/>
-          <w:i/>
-          <w:iCs/>
+        <w:ind w:left="360"/>
+        <w:rPr>
+          <w:rFonts w:ascii="Arial" w:hAnsi="Arial" w:cs="Arial"/>
+          <w:i/>
           <w:sz w:val="24"/>
-          <w:szCs w:val="14"/>
-          <w:lang w:eastAsia="fr-FR"/>
-        </w:rPr>
-      </w:pPr>
-      <w:r>
-        <w:rPr>
-          <w:rFonts w:ascii="Arial" w:hAnsi="Arial"/>
-          <w:i/>
-          <w:iCs/>
-          <w:sz w:val="24"/>
-          <w:szCs w:val="14"/>
-          <w:lang w:eastAsia="fr-FR"/>
-        </w:rPr>
-        <w:t>Révision de la planification initiale du projet :</w:t>
-      </w:r>
+          <w:highlight w:val="yellow"/>
+        </w:rPr>
+      </w:pPr>
     </w:p>
     <w:p>
       <w:pPr>
         <w:pStyle w:val="Retraitnormal1"/>
         <w:numPr>
           <w:ilvl w:val="0"/>
-          <w:numId w:val="0"/>
+          <w:numId w:val="9"/>
         </w:numPr>
-        <w:ind w:left="349"/>
-        <w:rPr>
-          <w:rFonts w:ascii="Arial" w:hAnsi="Arial"/>
-          <w:i/>
-          <w:iCs/>
+        <w:rPr>
+          <w:rFonts w:ascii="Arial" w:hAnsi="Arial" w:cs="Arial"/>
+          <w:i/>
           <w:sz w:val="24"/>
-          <w:szCs w:val="14"/>
-          <w:lang w:eastAsia="fr-FR"/>
-        </w:rPr>
-      </w:pPr>
+          <w:highlight w:val="yellow"/>
+        </w:rPr>
+      </w:pPr>
+      <w:proofErr w:type="gramStart"/>
+      <w:r>
+        <w:rPr>
+          <w:rFonts w:ascii="Arial" w:hAnsi="Arial" w:cs="Arial"/>
+          <w:i/>
+          <w:sz w:val="24"/>
+          <w:highlight w:val="yellow"/>
+        </w:rPr>
+        <w:t>le</w:t>
+      </w:r>
+      <w:proofErr w:type="gramEnd"/>
+      <w:r>
+        <w:rPr>
+          <w:rFonts w:ascii="Arial" w:hAnsi="Arial" w:cs="Arial"/>
+          <w:i/>
+          <w:sz w:val="24"/>
+          <w:highlight w:val="yellow"/>
+        </w:rPr>
+        <w:t xml:space="preserve"> choix du matériel HW</w:t>
+      </w:r>
     </w:p>
     <w:p>
       <w:pPr>
         <w:pStyle w:val="Retraitnormal1"/>
         <w:numPr>
           <w:ilvl w:val="0"/>
-          <w:numId w:val="7"/>
+          <w:numId w:val="9"/>
         </w:numPr>
         <w:rPr>
-          <w:rFonts w:ascii="Arial" w:hAnsi="Arial"/>
-          <w:i/>
-          <w:iCs/>
+          <w:rFonts w:ascii="Arial" w:hAnsi="Arial" w:cs="Arial"/>
+          <w:i/>
           <w:sz w:val="24"/>
-          <w:szCs w:val="14"/>
-          <w:lang w:eastAsia="fr-FR"/>
+          <w:highlight w:val="yellow"/>
         </w:rPr>
       </w:pPr>
       <w:proofErr w:type="gramStart"/>
       <w:r>
         <w:rPr>
-          <w:rFonts w:ascii="Arial" w:hAnsi="Arial"/>
-          <w:i/>
-          <w:iCs/>
+          <w:rFonts w:ascii="Arial" w:hAnsi="Arial" w:cs="Arial"/>
+          <w:i/>
           <w:sz w:val="24"/>
-          <w:szCs w:val="14"/>
-          <w:lang w:eastAsia="fr-FR"/>
-        </w:rPr>
-        <w:t>planning</w:t>
+          <w:highlight w:val="yellow"/>
+        </w:rPr>
+        <w:t>le</w:t>
       </w:r>
       <w:proofErr w:type="gramEnd"/>
       <w:r>
         <w:rPr>
-          <w:rFonts w:ascii="Arial" w:hAnsi="Arial"/>
-          <w:i/>
-          <w:iCs/>
+          <w:rFonts w:ascii="Arial" w:hAnsi="Arial" w:cs="Arial"/>
+          <w:i/>
           <w:sz w:val="24"/>
-          <w:szCs w:val="14"/>
-          <w:lang w:eastAsia="fr-FR"/>
-        </w:rPr>
-        <w:t xml:space="preserve"> indiquant les dates de début et de fin du projet ainsi que le découpage connu des diverses phases. </w:t>
+          <w:highlight w:val="yellow"/>
+        </w:rPr>
+        <w:t xml:space="preserve"> choix des systèmes d'exploitation pour la réalisation </w:t>
+      </w:r>
+      <w:r>
+        <w:rPr>
+          <w:rFonts w:ascii="Arial" w:hAnsi="Arial" w:cs="Arial"/>
+          <w:i/>
+          <w:sz w:val="24"/>
+          <w:highlight w:val="yellow"/>
+          <w:u w:val="single"/>
+        </w:rPr>
+        <w:t>et</w:t>
+      </w:r>
+      <w:r>
+        <w:rPr>
+          <w:rFonts w:ascii="Arial" w:hAnsi="Arial" w:cs="Arial"/>
+          <w:i/>
+          <w:sz w:val="24"/>
+          <w:highlight w:val="yellow"/>
+        </w:rPr>
+        <w:t xml:space="preserve"> l'utilisation</w:t>
       </w:r>
     </w:p>
     <w:p>
@@ -3676,40 +4108,204 @@
         <w:pStyle w:val="Retraitnormal1"/>
         <w:numPr>
           <w:ilvl w:val="0"/>
-          <w:numId w:val="7"/>
+          <w:numId w:val="9"/>
         </w:numPr>
         <w:rPr>
-          <w:rFonts w:ascii="Arial" w:hAnsi="Arial"/>
-          <w:i/>
-          <w:iCs/>
+          <w:rFonts w:ascii="Arial" w:hAnsi="Arial" w:cs="Arial"/>
+          <w:i/>
           <w:sz w:val="24"/>
-          <w:szCs w:val="14"/>
-          <w:lang w:eastAsia="fr-FR"/>
+          <w:highlight w:val="yellow"/>
         </w:rPr>
       </w:pPr>
       <w:proofErr w:type="gramStart"/>
       <w:r>
         <w:rPr>
-          <w:rFonts w:ascii="Arial" w:hAnsi="Arial"/>
-          <w:i/>
-          <w:iCs/>
+          <w:rFonts w:ascii="Arial" w:hAnsi="Arial" w:cs="Arial"/>
+          <w:i/>
           <w:sz w:val="24"/>
-          <w:szCs w:val="14"/>
-          <w:lang w:eastAsia="fr-FR"/>
-        </w:rPr>
-        <w:t>partage</w:t>
+          <w:highlight w:val="yellow"/>
+        </w:rPr>
+        <w:t>le</w:t>
       </w:r>
       <w:proofErr w:type="gramEnd"/>
       <w:r>
         <w:rPr>
-          <w:rFonts w:ascii="Arial" w:hAnsi="Arial"/>
-          <w:i/>
-          <w:iCs/>
+          <w:rFonts w:ascii="Arial" w:hAnsi="Arial" w:cs="Arial"/>
+          <w:i/>
           <w:sz w:val="24"/>
-          <w:szCs w:val="14"/>
-          <w:lang w:eastAsia="fr-FR"/>
-        </w:rPr>
-        <w:t xml:space="preserve"> des tâches en cas de travail à plusieurs.</w:t>
+          <w:highlight w:val="yellow"/>
+        </w:rPr>
+        <w:t xml:space="preserve"> choix des outils logiciels pour la réalisation </w:t>
+      </w:r>
+      <w:r>
+        <w:rPr>
+          <w:rFonts w:ascii="Arial" w:hAnsi="Arial" w:cs="Arial"/>
+          <w:i/>
+          <w:sz w:val="24"/>
+          <w:highlight w:val="yellow"/>
+          <w:u w:val="single"/>
+        </w:rPr>
+        <w:t>et</w:t>
+      </w:r>
+      <w:r>
+        <w:rPr>
+          <w:rFonts w:ascii="Arial" w:hAnsi="Arial" w:cs="Arial"/>
+          <w:i/>
+          <w:sz w:val="24"/>
+          <w:highlight w:val="yellow"/>
+        </w:rPr>
+        <w:t xml:space="preserve"> l'utilisation</w:t>
+      </w:r>
+    </w:p>
+    <w:p>
+      <w:pPr>
+        <w:pStyle w:val="Retraitnormal1"/>
+        <w:numPr>
+          <w:ilvl w:val="0"/>
+          <w:numId w:val="9"/>
+        </w:numPr>
+        <w:rPr>
+          <w:rFonts w:ascii="Arial" w:hAnsi="Arial" w:cs="Arial"/>
+          <w:i/>
+          <w:sz w:val="24"/>
+          <w:highlight w:val="yellow"/>
+        </w:rPr>
+      </w:pPr>
+      <w:proofErr w:type="gramStart"/>
+      <w:r>
+        <w:rPr>
+          <w:rFonts w:ascii="Arial" w:hAnsi="Arial" w:cs="Arial"/>
+          <w:i/>
+          <w:sz w:val="24"/>
+          <w:highlight w:val="yellow"/>
+        </w:rPr>
+        <w:t>site</w:t>
+      </w:r>
+      <w:proofErr w:type="gramEnd"/>
+      <w:r>
+        <w:rPr>
+          <w:rFonts w:ascii="Arial" w:hAnsi="Arial" w:cs="Arial"/>
+          <w:i/>
+          <w:sz w:val="24"/>
+          <w:highlight w:val="yellow"/>
+        </w:rPr>
+        <w:t xml:space="preserve"> web: </w:t>
+      </w:r>
+      <w:r>
+        <w:rPr>
+          <w:rFonts w:ascii="Arial" w:hAnsi="Arial" w:cs="Arial"/>
+          <w:i/>
+          <w:sz w:val="24"/>
+          <w:highlight w:val="yellow"/>
+        </w:rPr>
+        <w:t>réaliser les maquettes avec un logiciel, décrire toutes les animations sur papier, définir les mots-clés, choisir une formule d'hébergement, définir la méthode de mise à jour, …</w:t>
+      </w:r>
+    </w:p>
+    <w:p>
+      <w:pPr>
+        <w:pStyle w:val="Retraitnormal1"/>
+        <w:numPr>
+          <w:ilvl w:val="0"/>
+          <w:numId w:val="4"/>
+        </w:numPr>
+        <w:rPr>
+          <w:rFonts w:ascii="Arial" w:hAnsi="Arial" w:cs="Arial"/>
+          <w:i/>
+          <w:sz w:val="24"/>
+          <w:highlight w:val="yellow"/>
+        </w:rPr>
+      </w:pPr>
+      <w:proofErr w:type="gramStart"/>
+      <w:r>
+        <w:rPr>
+          <w:rFonts w:ascii="Arial" w:hAnsi="Arial" w:cs="Arial"/>
+          <w:i/>
+          <w:sz w:val="24"/>
+          <w:highlight w:val="yellow"/>
+        </w:rPr>
+        <w:t>bases</w:t>
+      </w:r>
+      <w:proofErr w:type="gramEnd"/>
+      <w:r>
+        <w:rPr>
+          <w:rFonts w:ascii="Arial" w:hAnsi="Arial" w:cs="Arial"/>
+          <w:i/>
+          <w:sz w:val="24"/>
+          <w:highlight w:val="yellow"/>
+        </w:rPr>
+        <w:t xml:space="preserve"> de données: décrire le modèle relationnel, le contenu détaillé des tables (caractéristiques de chaque champs) et les requêtes.</w:t>
+      </w:r>
+    </w:p>
+    <w:p>
+      <w:pPr>
+        <w:pStyle w:val="Retraitnormal1"/>
+        <w:numPr>
+          <w:ilvl w:val="0"/>
+          <w:numId w:val="4"/>
+        </w:numPr>
+        <w:rPr>
+          <w:rFonts w:ascii="Arial" w:hAnsi="Arial" w:cs="Arial"/>
+          <w:i/>
+          <w:sz w:val="24"/>
+          <w:highlight w:val="yellow"/>
+        </w:rPr>
+      </w:pPr>
+      <w:proofErr w:type="gramStart"/>
+      <w:r>
+        <w:rPr>
+          <w:rFonts w:ascii="Arial" w:hAnsi="Arial" w:cs="Arial"/>
+          <w:i/>
+          <w:sz w:val="24"/>
+          <w:highlight w:val="yellow"/>
+        </w:rPr>
+        <w:lastRenderedPageBreak/>
+        <w:t>programmation</w:t>
+      </w:r>
+      <w:proofErr w:type="gramEnd"/>
+      <w:r>
+        <w:rPr>
+          <w:rFonts w:ascii="Arial" w:hAnsi="Arial" w:cs="Arial"/>
+          <w:i/>
+          <w:sz w:val="24"/>
+          <w:highlight w:val="yellow"/>
+        </w:rPr>
+        <w:t xml:space="preserve"> et scripts: organigramme, architecture du programme, découpage modulaire, entrées-sorties des modules, pseudo-code</w:t>
+      </w:r>
+      <w:r>
+        <w:rPr>
+          <w:rFonts w:ascii="Arial" w:hAnsi="Arial" w:cs="Arial"/>
+          <w:i/>
+          <w:sz w:val="24"/>
+          <w:highlight w:val="yellow"/>
+        </w:rPr>
+        <w:t xml:space="preserve"> </w:t>
+      </w:r>
+      <w:r>
+        <w:rPr>
+          <w:rFonts w:ascii="Arial" w:hAnsi="Arial" w:cs="Arial"/>
+          <w:i/>
+          <w:sz w:val="24"/>
+          <w:highlight w:val="yellow"/>
+        </w:rPr>
+        <w:t>/</w:t>
+      </w:r>
+      <w:r>
+        <w:rPr>
+          <w:rFonts w:ascii="Arial" w:hAnsi="Arial" w:cs="Arial"/>
+          <w:i/>
+          <w:sz w:val="24"/>
+          <w:highlight w:val="yellow"/>
+        </w:rPr>
+        <w:t xml:space="preserve"> </w:t>
+      </w:r>
+      <w:r>
+        <w:rPr>
+          <w:rFonts w:ascii="Arial" w:hAnsi="Arial" w:cs="Arial"/>
+          <w:i/>
+          <w:sz w:val="24"/>
+          <w:highlight w:val="yellow"/>
+        </w:rPr>
+        <w:t>structogramme…</w:t>
       </w:r>
     </w:p>
     <w:p>
@@ -3721,12 +4317,10 @@
         </w:numPr>
         <w:ind w:left="720"/>
         <w:rPr>
-          <w:rFonts w:ascii="Arial" w:hAnsi="Arial"/>
-          <w:i/>
-          <w:iCs/>
+          <w:rFonts w:ascii="Arial" w:hAnsi="Arial" w:cs="Arial"/>
+          <w:i/>
           <w:sz w:val="24"/>
-          <w:szCs w:val="14"/>
-          <w:lang w:eastAsia="fr-FR"/>
+          <w:highlight w:val="yellow"/>
         </w:rPr>
       </w:pPr>
     </w:p>
@@ -3739,442 +4333,6 @@
         </w:numPr>
         <w:ind w:left="360"/>
         <w:rPr>
-          <w:rFonts w:ascii="Arial" w:hAnsi="Arial"/>
-          <w:i/>
-          <w:iCs/>
-          <w:sz w:val="24"/>
-          <w:szCs w:val="14"/>
-          <w:lang w:eastAsia="fr-FR"/>
-        </w:rPr>
-      </w:pPr>
-      <w:r>
-        <w:rPr>
-          <w:rFonts w:ascii="Arial" w:hAnsi="Arial"/>
-          <w:i/>
-          <w:iCs/>
-          <w:sz w:val="24"/>
-          <w:szCs w:val="14"/>
-          <w:lang w:eastAsia="fr-FR"/>
-        </w:rPr>
-        <w:t xml:space="preserve">Il s’agit en principe de la planification </w:t>
-      </w:r>
-      <w:r>
-        <w:rPr>
-          <w:rFonts w:ascii="Arial" w:hAnsi="Arial"/>
-          <w:b/>
-          <w:bCs/>
-          <w:i/>
-          <w:iCs/>
-          <w:sz w:val="24"/>
-          <w:szCs w:val="14"/>
-          <w:lang w:eastAsia="fr-FR"/>
-        </w:rPr>
-        <w:t>définitive du projet</w:t>
-      </w:r>
-      <w:r>
-        <w:rPr>
-          <w:rFonts w:ascii="Arial" w:hAnsi="Arial"/>
-          <w:i/>
-          <w:iCs/>
-          <w:sz w:val="24"/>
-          <w:szCs w:val="14"/>
-          <w:lang w:eastAsia="fr-FR"/>
-        </w:rPr>
-        <w:t>. Elle peut être ensuite affinée (découpage des tâches). Si les délais doivent être ensuite modifiés, le responsable de projet doit être avisé, et les raisons doivent être expliquées dans l’historique.</w:t>
-      </w:r>
-    </w:p>
-    <w:p>
-      <w:pPr>
-        <w:pStyle w:val="Retraitnormal1"/>
-        <w:numPr>
-          <w:ilvl w:val="0"/>
-          <w:numId w:val="0"/>
-        </w:numPr>
-        <w:ind w:left="360"/>
-        <w:rPr>
-          <w:rFonts w:ascii="Arial" w:hAnsi="Arial"/>
-          <w:i/>
-          <w:iCs/>
-          <w:sz w:val="24"/>
-          <w:szCs w:val="14"/>
-          <w:lang w:eastAsia="fr-FR"/>
-        </w:rPr>
-      </w:pPr>
-    </w:p>
-    <w:p>
-      <w:pPr>
-        <w:pStyle w:val="Titre2"/>
-        <w:rPr>
-          <w:i w:val="0"/>
-          <w:iCs/>
-        </w:rPr>
-      </w:pPr>
-      <w:bookmarkStart w:id="13" w:name="_Toc25553314"/>
-      <w:bookmarkStart w:id="14" w:name="_Toc71691019"/>
-      <w:bookmarkStart w:id="15" w:name="_Toc499021841"/>
-      <w:r>
-        <w:rPr>
-          <w:i w:val="0"/>
-          <w:iCs/>
-        </w:rPr>
-        <w:t>Dossier de conception</w:t>
-      </w:r>
-      <w:bookmarkEnd w:id="13"/>
-      <w:bookmarkEnd w:id="14"/>
-      <w:bookmarkEnd w:id="15"/>
-    </w:p>
-    <w:p>
-      <w:pPr>
-        <w:pStyle w:val="Retraitnormal1"/>
-        <w:numPr>
-          <w:ilvl w:val="0"/>
-          <w:numId w:val="0"/>
-        </w:numPr>
-        <w:ind w:left="360"/>
-        <w:rPr>
-          <w:i/>
-          <w:sz w:val="24"/>
-        </w:rPr>
-      </w:pPr>
-    </w:p>
-    <w:p>
-      <w:pPr>
-        <w:pStyle w:val="Retraitnormal1"/>
-        <w:numPr>
-          <w:ilvl w:val="0"/>
-          <w:numId w:val="0"/>
-        </w:numPr>
-        <w:ind w:left="360"/>
-        <w:rPr>
-          <w:rFonts w:ascii="Arial" w:hAnsi="Arial" w:cs="Arial"/>
-          <w:i/>
-          <w:sz w:val="24"/>
-        </w:rPr>
-      </w:pPr>
-      <w:r>
-        <w:rPr>
-          <w:rFonts w:ascii="Arial" w:hAnsi="Arial" w:cs="Arial"/>
-          <w:i/>
-          <w:sz w:val="24"/>
-        </w:rPr>
-        <w:t xml:space="preserve">Fournir tous les document de </w:t>
-      </w:r>
-      <w:proofErr w:type="gramStart"/>
-      <w:r>
-        <w:rPr>
-          <w:rFonts w:ascii="Arial" w:hAnsi="Arial" w:cs="Arial"/>
-          <w:i/>
-          <w:sz w:val="24"/>
-        </w:rPr>
-        <w:t>conception:</w:t>
-      </w:r>
-      <w:proofErr w:type="gramEnd"/>
-    </w:p>
-    <w:p>
-      <w:pPr>
-        <w:pStyle w:val="Retraitnormal1"/>
-        <w:numPr>
-          <w:ilvl w:val="0"/>
-          <w:numId w:val="0"/>
-        </w:numPr>
-        <w:ind w:left="360"/>
-        <w:rPr>
-          <w:rFonts w:ascii="Arial" w:hAnsi="Arial" w:cs="Arial"/>
-          <w:i/>
-          <w:sz w:val="24"/>
-        </w:rPr>
-      </w:pPr>
-    </w:p>
-    <w:p>
-      <w:pPr>
-        <w:pStyle w:val="Retraitnormal1"/>
-        <w:numPr>
-          <w:ilvl w:val="0"/>
-          <w:numId w:val="9"/>
-        </w:numPr>
-        <w:rPr>
-          <w:rFonts w:ascii="Arial" w:hAnsi="Arial" w:cs="Arial"/>
-          <w:i/>
-          <w:sz w:val="24"/>
-        </w:rPr>
-      </w:pPr>
-      <w:proofErr w:type="gramStart"/>
-      <w:r>
-        <w:rPr>
-          <w:rFonts w:ascii="Arial" w:hAnsi="Arial" w:cs="Arial"/>
-          <w:i/>
-          <w:sz w:val="24"/>
-        </w:rPr>
-        <w:t>le</w:t>
-      </w:r>
-      <w:proofErr w:type="gramEnd"/>
-      <w:r>
-        <w:rPr>
-          <w:rFonts w:ascii="Arial" w:hAnsi="Arial" w:cs="Arial"/>
-          <w:i/>
-          <w:sz w:val="24"/>
-        </w:rPr>
-        <w:t xml:space="preserve"> choix du matériel HW</w:t>
-      </w:r>
-    </w:p>
-    <w:p>
-      <w:pPr>
-        <w:pStyle w:val="Retraitnormal1"/>
-        <w:numPr>
-          <w:ilvl w:val="0"/>
-          <w:numId w:val="9"/>
-        </w:numPr>
-        <w:rPr>
-          <w:rFonts w:ascii="Arial" w:hAnsi="Arial" w:cs="Arial"/>
-          <w:i/>
-          <w:sz w:val="24"/>
-        </w:rPr>
-      </w:pPr>
-      <w:proofErr w:type="gramStart"/>
-      <w:r>
-        <w:rPr>
-          <w:rFonts w:ascii="Arial" w:hAnsi="Arial" w:cs="Arial"/>
-          <w:i/>
-          <w:sz w:val="24"/>
-        </w:rPr>
-        <w:t>le</w:t>
-      </w:r>
-      <w:proofErr w:type="gramEnd"/>
-      <w:r>
-        <w:rPr>
-          <w:rFonts w:ascii="Arial" w:hAnsi="Arial" w:cs="Arial"/>
-          <w:i/>
-          <w:sz w:val="24"/>
-        </w:rPr>
-        <w:t xml:space="preserve"> choix des systèmes d'exploitation pour la réalisation </w:t>
-      </w:r>
-      <w:r>
-        <w:rPr>
-          <w:rFonts w:ascii="Arial" w:hAnsi="Arial" w:cs="Arial"/>
-          <w:i/>
-          <w:sz w:val="24"/>
-          <w:u w:val="single"/>
-        </w:rPr>
-        <w:t>et</w:t>
-      </w:r>
-      <w:r>
-        <w:rPr>
-          <w:rFonts w:ascii="Arial" w:hAnsi="Arial" w:cs="Arial"/>
-          <w:i/>
-          <w:sz w:val="24"/>
-        </w:rPr>
-        <w:t xml:space="preserve"> l'utilisation</w:t>
-      </w:r>
-    </w:p>
-    <w:p>
-      <w:pPr>
-        <w:pStyle w:val="Retraitnormal1"/>
-        <w:numPr>
-          <w:ilvl w:val="0"/>
-          <w:numId w:val="9"/>
-        </w:numPr>
-        <w:rPr>
-          <w:rFonts w:ascii="Arial" w:hAnsi="Arial" w:cs="Arial"/>
-          <w:i/>
-          <w:sz w:val="24"/>
-        </w:rPr>
-      </w:pPr>
-      <w:proofErr w:type="gramStart"/>
-      <w:r>
-        <w:rPr>
-          <w:rFonts w:ascii="Arial" w:hAnsi="Arial" w:cs="Arial"/>
-          <w:i/>
-          <w:sz w:val="24"/>
-        </w:rPr>
-        <w:t>le</w:t>
-      </w:r>
-      <w:proofErr w:type="gramEnd"/>
-      <w:r>
-        <w:rPr>
-          <w:rFonts w:ascii="Arial" w:hAnsi="Arial" w:cs="Arial"/>
-          <w:i/>
-          <w:sz w:val="24"/>
-        </w:rPr>
-        <w:t xml:space="preserve"> choix des outils logiciels pour la réalisation </w:t>
-      </w:r>
-      <w:r>
-        <w:rPr>
-          <w:rFonts w:ascii="Arial" w:hAnsi="Arial" w:cs="Arial"/>
-          <w:i/>
-          <w:sz w:val="24"/>
-          <w:u w:val="single"/>
-        </w:rPr>
-        <w:t>et</w:t>
-      </w:r>
-      <w:r>
-        <w:rPr>
-          <w:rFonts w:ascii="Arial" w:hAnsi="Arial" w:cs="Arial"/>
-          <w:i/>
-          <w:sz w:val="24"/>
-        </w:rPr>
-        <w:t xml:space="preserve"> l'utilisation</w:t>
-      </w:r>
-    </w:p>
-    <w:p>
-      <w:pPr>
-        <w:pStyle w:val="Retraitnormal1"/>
-        <w:numPr>
-          <w:ilvl w:val="0"/>
-          <w:numId w:val="9"/>
-        </w:numPr>
-        <w:rPr>
-          <w:rFonts w:ascii="Arial" w:hAnsi="Arial" w:cs="Arial"/>
-          <w:i/>
-          <w:sz w:val="24"/>
-        </w:rPr>
-      </w:pPr>
-      <w:proofErr w:type="gramStart"/>
-      <w:r>
-        <w:rPr>
-          <w:rFonts w:ascii="Arial" w:hAnsi="Arial" w:cs="Arial"/>
-          <w:i/>
-          <w:sz w:val="24"/>
-        </w:rPr>
-        <w:t>site</w:t>
-      </w:r>
-      <w:proofErr w:type="gramEnd"/>
-      <w:r>
-        <w:rPr>
-          <w:rFonts w:ascii="Arial" w:hAnsi="Arial" w:cs="Arial"/>
-          <w:i/>
-          <w:sz w:val="24"/>
-        </w:rPr>
-        <w:t xml:space="preserve"> web: </w:t>
-      </w:r>
-      <w:r>
-        <w:rPr>
-          <w:rFonts w:ascii="Arial" w:hAnsi="Arial" w:cs="Arial"/>
-          <w:i/>
-          <w:sz w:val="24"/>
-        </w:rPr>
-        <w:t>réaliser les maquettes avec un logiciel, décrire toutes les animations sur papier, définir les mots-clés, choisir une formule d'hébergement, définir la méthode de mise à jour, …</w:t>
-      </w:r>
-    </w:p>
-    <w:p>
-      <w:pPr>
-        <w:pStyle w:val="Retraitnormal1"/>
-        <w:numPr>
-          <w:ilvl w:val="0"/>
-          <w:numId w:val="4"/>
-        </w:numPr>
-        <w:rPr>
-          <w:rFonts w:ascii="Arial" w:hAnsi="Arial" w:cs="Arial"/>
-          <w:i/>
-          <w:sz w:val="24"/>
-        </w:rPr>
-      </w:pPr>
-      <w:proofErr w:type="gramStart"/>
-      <w:r>
-        <w:rPr>
-          <w:rFonts w:ascii="Arial" w:hAnsi="Arial" w:cs="Arial"/>
-          <w:i/>
-          <w:sz w:val="24"/>
-        </w:rPr>
-        <w:t>bases</w:t>
-      </w:r>
-      <w:proofErr w:type="gramEnd"/>
-      <w:r>
-        <w:rPr>
-          <w:rFonts w:ascii="Arial" w:hAnsi="Arial" w:cs="Arial"/>
-          <w:i/>
-          <w:sz w:val="24"/>
-        </w:rPr>
-        <w:t xml:space="preserve"> de données: décrire le modèle relationnel, le contenu détaillé des tables (caractéristiques de chaque champs) et les requêtes.</w:t>
-      </w:r>
-    </w:p>
-    <w:p>
-      <w:pPr>
-        <w:pStyle w:val="Retraitnormal1"/>
-        <w:numPr>
-          <w:ilvl w:val="0"/>
-          <w:numId w:val="4"/>
-        </w:numPr>
-        <w:rPr>
-          <w:rFonts w:ascii="Arial" w:hAnsi="Arial" w:cs="Arial"/>
-          <w:i/>
-          <w:sz w:val="24"/>
-        </w:rPr>
-      </w:pPr>
-      <w:proofErr w:type="gramStart"/>
-      <w:r>
-        <w:rPr>
-          <w:rFonts w:ascii="Arial" w:hAnsi="Arial" w:cs="Arial"/>
-          <w:i/>
-          <w:sz w:val="24"/>
-        </w:rPr>
-        <w:t>programmation</w:t>
-      </w:r>
-      <w:proofErr w:type="gramEnd"/>
-      <w:r>
-        <w:rPr>
-          <w:rFonts w:ascii="Arial" w:hAnsi="Arial" w:cs="Arial"/>
-          <w:i/>
-          <w:sz w:val="24"/>
-        </w:rPr>
-        <w:t xml:space="preserve"> et scripts: organigramme, architecture du programme, découpage modulaire, entrées-sorties des modules, pseudo-code</w:t>
-      </w:r>
-      <w:r>
-        <w:rPr>
-          <w:rFonts w:ascii="Arial" w:hAnsi="Arial" w:cs="Arial"/>
-          <w:i/>
-          <w:sz w:val="24"/>
-        </w:rPr>
-        <w:t xml:space="preserve"> </w:t>
-      </w:r>
-      <w:r>
-        <w:rPr>
-          <w:rFonts w:ascii="Arial" w:hAnsi="Arial" w:cs="Arial"/>
-          <w:i/>
-          <w:sz w:val="24"/>
-        </w:rPr>
-        <w:t>/</w:t>
-      </w:r>
-      <w:r>
-        <w:rPr>
-          <w:rFonts w:ascii="Arial" w:hAnsi="Arial" w:cs="Arial"/>
-          <w:i/>
-          <w:sz w:val="24"/>
-        </w:rPr>
-        <w:t xml:space="preserve"> </w:t>
-      </w:r>
-      <w:r>
-        <w:rPr>
-          <w:rFonts w:ascii="Arial" w:hAnsi="Arial" w:cs="Arial"/>
-          <w:i/>
-          <w:sz w:val="24"/>
-        </w:rPr>
-        <w:t>structogramme…</w:t>
-      </w:r>
-    </w:p>
-    <w:p>
-      <w:pPr>
-        <w:pStyle w:val="Retraitnormal1"/>
-        <w:numPr>
-          <w:ilvl w:val="0"/>
-          <w:numId w:val="0"/>
-        </w:numPr>
-        <w:ind w:left="720"/>
-        <w:rPr>
-          <w:rFonts w:ascii="Arial" w:hAnsi="Arial" w:cs="Arial"/>
-          <w:i/>
-          <w:sz w:val="24"/>
-        </w:rPr>
-      </w:pPr>
-    </w:p>
-    <w:p>
-      <w:pPr>
-        <w:pStyle w:val="Retraitnormal1"/>
-        <w:numPr>
-          <w:ilvl w:val="0"/>
-          <w:numId w:val="0"/>
-        </w:numPr>
-        <w:ind w:left="360"/>
-        <w:rPr>
           <w:rFonts w:ascii="Arial" w:hAnsi="Arial" w:cs="Arial"/>
           <w:b/>
           <w:bCs/>
@@ -4189,6 +4347,7 @@
           <w:bCs/>
           <w:i/>
           <w:sz w:val="24"/>
+          <w:highlight w:val="yellow"/>
         </w:rPr>
         <w:t xml:space="preserve">Le </w:t>
       </w:r>
@@ -4200,6 +4359,7 @@
             <w:bCs/>
             <w:i/>
             <w:sz w:val="24"/>
+            <w:highlight w:val="yellow"/>
           </w:rPr>
           <w:t>dos</w:t>
         </w:r>
@@ -4211,6 +4371,7 @@
           <w:bCs/>
           <w:i/>
           <w:sz w:val="24"/>
+          <w:highlight w:val="yellow"/>
         </w:rPr>
         <w:t>sier de conception devrait permettre de sous-traiter la réalisation du projet !</w:t>
       </w:r>
@@ -4257,6 +4418,8 @@
       <w:bookmarkEnd w:id="19"/>
       <w:bookmarkEnd w:id="20"/>
     </w:p>
+    <w:p/>
+    <w:p/>
     <w:bookmarkEnd w:id="21"/>
     <w:p>
       <w:pPr>
@@ -4273,12 +4436,14 @@
         <w:rPr>
           <w:i/>
           <w:iCs/>
-        </w:rPr>
-      </w:pPr>
-      <w:r>
-        <w:rPr>
-          <w:i/>
-          <w:iCs/>
+          <w:highlight w:val="yellow"/>
+        </w:rPr>
+      </w:pPr>
+      <w:r>
+        <w:rPr>
+          <w:i/>
+          <w:iCs/>
+          <w:highlight w:val="yellow"/>
         </w:rPr>
         <w:t>Décrire la réalisation "physique" de votre projet</w:t>
       </w:r>
@@ -4289,6 +4454,7 @@
         <w:rPr>
           <w:i/>
           <w:iCs/>
+          <w:highlight w:val="yellow"/>
         </w:rPr>
       </w:pPr>
     </w:p>
@@ -4306,6 +4472,7 @@
         <w:rPr>
           <w:i/>
           <w:iCs/>
+          <w:highlight w:val="yellow"/>
         </w:rPr>
       </w:pPr>
       <w:proofErr w:type="gramStart"/>
@@ -4313,6 +4480,7 @@
         <w:rPr>
           <w:i/>
           <w:iCs/>
+          <w:highlight w:val="yellow"/>
         </w:rPr>
         <w:t>les</w:t>
       </w:r>
@@ -4321,6 +4489,7 @@
         <w:rPr>
           <w:i/>
           <w:iCs/>
+          <w:highlight w:val="yellow"/>
         </w:rPr>
         <w:t xml:space="preserve"> répertoires où le logiciel est installé</w:t>
       </w:r>
@@ -4339,6 +4508,7 @@
         <w:rPr>
           <w:i/>
           <w:iCs/>
+          <w:highlight w:val="yellow"/>
         </w:rPr>
       </w:pPr>
       <w:proofErr w:type="gramStart"/>
@@ -4346,6 +4516,7 @@
         <w:rPr>
           <w:i/>
           <w:iCs/>
+          <w:highlight w:val="yellow"/>
         </w:rPr>
         <w:t>la</w:t>
       </w:r>
@@ -4354,6 +4525,7 @@
         <w:rPr>
           <w:i/>
           <w:iCs/>
+          <w:highlight w:val="yellow"/>
         </w:rPr>
         <w:t xml:space="preserve"> liste de tous les fichiers et une rapide description de leur contenu (des noms qui parlent !)</w:t>
       </w:r>
@@ -4372,6 +4544,7 @@
         <w:rPr>
           <w:i/>
           <w:iCs/>
+          <w:highlight w:val="yellow"/>
         </w:rPr>
       </w:pPr>
       <w:proofErr w:type="gramStart"/>
@@ -4379,6 +4552,7 @@
         <w:rPr>
           <w:i/>
           <w:iCs/>
+          <w:highlight w:val="yellow"/>
         </w:rPr>
         <w:t>les</w:t>
       </w:r>
@@ -4387,6 +4561,7 @@
         <w:rPr>
           <w:i/>
           <w:iCs/>
+          <w:highlight w:val="yellow"/>
         </w:rPr>
         <w:t xml:space="preserve"> versions des systèmes d'exploitation et des outils logiciels</w:t>
       </w:r>
@@ -4405,6 +4580,7 @@
         <w:rPr>
           <w:i/>
           <w:iCs/>
+          <w:highlight w:val="yellow"/>
         </w:rPr>
       </w:pPr>
       <w:proofErr w:type="gramStart"/>
@@ -4412,6 +4588,7 @@
         <w:rPr>
           <w:i/>
           <w:iCs/>
+          <w:highlight w:val="yellow"/>
         </w:rPr>
         <w:t>la</w:t>
       </w:r>
@@ -4420,6 +4597,7 @@
         <w:rPr>
           <w:i/>
           <w:iCs/>
+          <w:highlight w:val="yellow"/>
         </w:rPr>
         <w:t xml:space="preserve"> description exacte du matériel</w:t>
       </w:r>
@@ -4438,6 +4616,7 @@
         <w:rPr>
           <w:i/>
           <w:iCs/>
+          <w:highlight w:val="yellow"/>
         </w:rPr>
       </w:pPr>
       <w:proofErr w:type="gramStart"/>
@@ -4445,6 +4624,7 @@
         <w:rPr>
           <w:i/>
           <w:iCs/>
+          <w:highlight w:val="yellow"/>
         </w:rPr>
         <w:t>le</w:t>
       </w:r>
@@ -4453,6 +4633,7 @@
         <w:rPr>
           <w:i/>
           <w:iCs/>
+          <w:highlight w:val="yellow"/>
         </w:rPr>
         <w:t xml:space="preserve"> numé</w:t>
       </w:r>
@@ -4460,6 +4641,7 @@
         <w:rPr>
           <w:i/>
           <w:iCs/>
+          <w:highlight w:val="yellow"/>
         </w:rPr>
         <w:t xml:space="preserve">ro de version de votre produit </w:t>
       </w:r>
@@ -4467,6 +4649,7 @@
         <w:rPr>
           <w:i/>
           <w:iCs/>
+          <w:highlight w:val="yellow"/>
         </w:rPr>
         <w:t>!</w:t>
       </w:r>
@@ -4485,6 +4668,7 @@
         <w:rPr>
           <w:i/>
           <w:iCs/>
+          <w:highlight w:val="yellow"/>
           <w:u w:val="single"/>
         </w:rPr>
       </w:pPr>
@@ -4493,6 +4677,7 @@
         <w:rPr>
           <w:i/>
           <w:iCs/>
+          <w:highlight w:val="yellow"/>
         </w:rPr>
         <w:t>programmation</w:t>
       </w:r>
@@ -4501,6 +4686,7 @@
         <w:rPr>
           <w:i/>
           <w:iCs/>
+          <w:highlight w:val="yellow"/>
         </w:rPr>
         <w:t xml:space="preserve"> et scripts: librairies externes, dictionnaire des données, reconstruction du logiciel</w:t>
       </w:r>
@@ -4508,6 +4694,7 @@
         <w:rPr>
           <w:i/>
           <w:iCs/>
+          <w:highlight w:val="yellow"/>
         </w:rPr>
         <w:t xml:space="preserve"> </w:t>
       </w:r>
@@ -4515,6 +4702,7 @@
         <w:rPr>
           <w:i/>
           <w:iCs/>
+          <w:highlight w:val="yellow"/>
         </w:rPr>
         <w:t>-</w:t>
       </w:r>
@@ -4522,6 +4710,7 @@
         <w:rPr>
           <w:i/>
           <w:iCs/>
+          <w:highlight w:val="yellow"/>
         </w:rPr>
         <w:t xml:space="preserve"> </w:t>
       </w:r>
@@ -4529,6 +4718,7 @@
         <w:rPr>
           <w:i/>
           <w:iCs/>
+          <w:highlight w:val="yellow"/>
         </w:rPr>
         <w:t>cible à partir des sources.</w:t>
       </w:r>
@@ -4539,6 +4729,7 @@
         <w:rPr>
           <w:i/>
           <w:iCs/>
+          <w:highlight w:val="yellow"/>
           <w:u w:val="single"/>
         </w:rPr>
       </w:pPr>
@@ -4555,6 +4746,7 @@
         <w:rPr>
           <w:i/>
           <w:iCs/>
+          <w:highlight w:val="yellow"/>
         </w:rPr>
         <w:t xml:space="preserve">NOTE : </w:t>
       </w:r>
@@ -4562,6 +4754,7 @@
         <w:rPr>
           <w:i/>
           <w:iCs/>
+          <w:highlight w:val="yellow"/>
           <w:u w:val="single"/>
         </w:rPr>
         <w:t>Evitez d’inclure les listings des sources</w:t>
@@ -4570,6 +4763,7 @@
         <w:rPr>
           <w:i/>
           <w:iCs/>
+          <w:highlight w:val="yellow"/>
         </w:rPr>
         <w:t>, à moins que vous ne désiriez en expliquer une partie vous paraissant importante. Dans ce cas n’incluez que cette partie…</w:t>
       </w:r>
@@ -4618,11 +4812,13 @@
         <w:ind w:left="357"/>
         <w:rPr>
           <w:i/>
-        </w:rPr>
-      </w:pPr>
-      <w:r>
-        <w:rPr>
-          <w:i/>
+          <w:highlight w:val="yellow"/>
+        </w:rPr>
+      </w:pPr>
+      <w:r>
+        <w:rPr>
+          <w:i/>
+          <w:highlight w:val="yellow"/>
         </w:rPr>
         <w:t xml:space="preserve">Pour chaque partie testée de votre projet, il faut </w:t>
       </w:r>
@@ -4630,6 +4826,7 @@
       <w:r>
         <w:rPr>
           <w:i/>
+          <w:highlight w:val="yellow"/>
         </w:rPr>
         <w:t>décrire:</w:t>
       </w:r>
@@ -4641,6 +4838,7 @@
         <w:ind w:left="357"/>
         <w:rPr>
           <w:i/>
+          <w:highlight w:val="yellow"/>
         </w:rPr>
       </w:pPr>
     </w:p>
@@ -4653,12 +4851,14 @@
         <w:suppressAutoHyphens/>
         <w:rPr>
           <w:i/>
+          <w:highlight w:val="yellow"/>
         </w:rPr>
       </w:pPr>
       <w:proofErr w:type="gramStart"/>
       <w:r>
         <w:rPr>
           <w:i/>
+          <w:highlight w:val="yellow"/>
         </w:rPr>
         <w:t>les</w:t>
       </w:r>
@@ -4666,6 +4866,7 @@
       <w:r>
         <w:rPr>
           <w:i/>
+          <w:highlight w:val="yellow"/>
         </w:rPr>
         <w:t xml:space="preserve"> conditions exactes de chaque test</w:t>
       </w:r>
@@ -4678,12 +4879,14 @@
         </w:numPr>
         <w:rPr>
           <w:i/>
+          <w:highlight w:val="yellow"/>
         </w:rPr>
       </w:pPr>
       <w:proofErr w:type="gramStart"/>
       <w:r>
         <w:rPr>
           <w:i/>
+          <w:highlight w:val="yellow"/>
         </w:rPr>
         <w:t>les</w:t>
       </w:r>
@@ -4691,6 +4894,7 @@
       <w:r>
         <w:rPr>
           <w:i/>
+          <w:highlight w:val="yellow"/>
         </w:rPr>
         <w:t xml:space="preserve"> preuves de test (papier ou fichier)</w:t>
       </w:r>
@@ -4703,12 +4907,14 @@
         </w:numPr>
         <w:rPr>
           <w:i/>
+          <w:highlight w:val="yellow"/>
         </w:rPr>
       </w:pPr>
       <w:proofErr w:type="gramStart"/>
       <w:r>
         <w:rPr>
           <w:i/>
+          <w:highlight w:val="yellow"/>
         </w:rPr>
         <w:t>tests</w:t>
       </w:r>
@@ -4716,6 +4922,7 @@
       <w:r>
         <w:rPr>
           <w:i/>
+          <w:highlight w:val="yellow"/>
         </w:rPr>
         <w:t xml:space="preserve"> sans preuve: fournir au moins une description </w:t>
       </w:r>
@@ -4770,11 +4977,13 @@
         <w:ind w:left="426"/>
         <w:rPr>
           <w:i/>
-        </w:rPr>
-      </w:pPr>
-      <w:r>
-        <w:rPr>
-          <w:i/>
+          <w:highlight w:val="yellow"/>
+        </w:rPr>
+      </w:pPr>
+      <w:r>
+        <w:rPr>
+          <w:i/>
+          <w:highlight w:val="yellow"/>
         </w:rPr>
         <w:t xml:space="preserve">S'il reste encore des </w:t>
       </w:r>
@@ -4782,6 +4991,7 @@
       <w:r>
         <w:rPr>
           <w:i/>
+          <w:highlight w:val="yellow"/>
         </w:rPr>
         <w:t>erreurs:</w:t>
       </w:r>
@@ -4789,6 +4999,7 @@
       <w:r>
         <w:rPr>
           <w:i/>
+          <w:highlight w:val="yellow"/>
         </w:rPr>
         <w:t xml:space="preserve"> </w:t>
       </w:r>
@@ -4798,6 +5009,7 @@
         <w:ind w:left="426"/>
         <w:rPr>
           <w:i/>
+          <w:highlight w:val="yellow"/>
         </w:rPr>
       </w:pPr>
     </w:p>
@@ -4809,11 +5021,13 @@
         </w:numPr>
         <w:rPr>
           <w:i/>
-        </w:rPr>
-      </w:pPr>
-      <w:r>
-        <w:rPr>
-          <w:i/>
+          <w:highlight w:val="yellow"/>
+        </w:rPr>
+      </w:pPr>
+      <w:r>
+        <w:rPr>
+          <w:i/>
+          <w:highlight w:val="yellow"/>
         </w:rPr>
         <w:t>Description détaillée</w:t>
       </w:r>
@@ -4826,11 +5040,13 @@
         </w:numPr>
         <w:rPr>
           <w:i/>
-        </w:rPr>
-      </w:pPr>
-      <w:r>
-        <w:rPr>
-          <w:i/>
+          <w:highlight w:val="yellow"/>
+        </w:rPr>
+      </w:pPr>
+      <w:r>
+        <w:rPr>
+          <w:i/>
+          <w:highlight w:val="yellow"/>
         </w:rPr>
         <w:t>Conséquences sur l'utilisation du produit</w:t>
       </w:r>
@@ -4844,11 +5060,13 @@
         </w:numPr>
         <w:rPr>
           <w:i/>
-        </w:rPr>
-      </w:pPr>
-      <w:r>
-        <w:rPr>
-          <w:i/>
+          <w:highlight w:val="yellow"/>
+        </w:rPr>
+      </w:pPr>
+      <w:r>
+        <w:rPr>
+          <w:i/>
+          <w:highlight w:val="yellow"/>
         </w:rPr>
         <w:t>Actions envisagées ou possibles</w:t>
       </w:r>
@@ -4878,6 +5096,7 @@
           <w:i w:val="0"/>
           <w:iCs/>
         </w:rPr>
+        <w:lastRenderedPageBreak/>
         <w:t>Liste des documents</w:t>
       </w:r>
       <w:bookmarkEnd w:id="29"/>
@@ -4906,12 +5125,14 @@
         <w:rPr>
           <w:rFonts w:cs="Arial"/>
           <w:i/>
+          <w:highlight w:val="yellow"/>
         </w:rPr>
       </w:pPr>
       <w:r>
         <w:rPr>
           <w:rFonts w:cs="Arial"/>
           <w:i/>
+          <w:highlight w:val="yellow"/>
         </w:rPr>
         <w:t>Lister les documents fournis au client avec votre produit, en indiquant les numéros de versions</w:t>
       </w:r>
@@ -4919,18 +5140,10 @@
         <w:rPr>
           <w:rFonts w:cs="Arial"/>
           <w:i/>
+          <w:highlight w:val="yellow"/>
         </w:rPr>
         <w:t xml:space="preserve"> </w:t>
       </w:r>
-    </w:p>
-    <w:p>
-      <w:pPr>
-        <w:ind w:left="426"/>
-        <w:rPr>
-          <w:rFonts w:cs="Arial"/>
-          <w:i/>
-        </w:rPr>
-      </w:pPr>
     </w:p>
     <w:p>
       <w:pPr>
@@ -4941,6 +5154,7 @@
         <w:rPr>
           <w:rFonts w:cs="Arial"/>
           <w:i/>
+          <w:highlight w:val="yellow"/>
         </w:rPr>
       </w:pPr>
       <w:proofErr w:type="gramStart"/>
@@ -4948,6 +5162,7 @@
         <w:rPr>
           <w:rFonts w:cs="Arial"/>
           <w:i/>
+          <w:highlight w:val="yellow"/>
         </w:rPr>
         <w:t>le</w:t>
       </w:r>
@@ -4956,6 +5171,7 @@
         <w:rPr>
           <w:rFonts w:cs="Arial"/>
           <w:i/>
+          <w:highlight w:val="yellow"/>
         </w:rPr>
         <w:t xml:space="preserve"> rapport de projet</w:t>
       </w:r>
@@ -4969,6 +5185,7 @@
         <w:rPr>
           <w:rFonts w:cs="Arial"/>
           <w:i/>
+          <w:highlight w:val="yellow"/>
         </w:rPr>
       </w:pPr>
       <w:proofErr w:type="gramStart"/>
@@ -4976,6 +5193,7 @@
         <w:rPr>
           <w:rFonts w:cs="Arial"/>
           <w:i/>
+          <w:highlight w:val="yellow"/>
         </w:rPr>
         <w:t>le</w:t>
       </w:r>
@@ -4984,6 +5202,7 @@
         <w:rPr>
           <w:rFonts w:cs="Arial"/>
           <w:i/>
+          <w:highlight w:val="yellow"/>
         </w:rPr>
         <w:t xml:space="preserve"> manuel d'Installation (en annexe)</w:t>
       </w:r>
@@ -4997,6 +5216,7 @@
         <w:rPr>
           <w:rFonts w:cs="Arial"/>
           <w:i/>
+          <w:highlight w:val="yellow"/>
         </w:rPr>
       </w:pPr>
       <w:proofErr w:type="gramStart"/>
@@ -5004,6 +5224,7 @@
         <w:rPr>
           <w:rFonts w:cs="Arial"/>
           <w:i/>
+          <w:highlight w:val="yellow"/>
         </w:rPr>
         <w:t>le</w:t>
       </w:r>
@@ -5012,6 +5233,7 @@
         <w:rPr>
           <w:rFonts w:cs="Arial"/>
           <w:i/>
+          <w:highlight w:val="yellow"/>
         </w:rPr>
         <w:t xml:space="preserve"> manuel d'Utilisation avec des exemples graphiques (en annexe)</w:t>
       </w:r>
@@ -5025,6 +5247,7 @@
         <w:rPr>
           <w:rFonts w:cs="Arial"/>
           <w:i/>
+          <w:highlight w:val="yellow"/>
         </w:rPr>
       </w:pPr>
       <w:proofErr w:type="gramStart"/>
@@ -5032,6 +5255,7 @@
         <w:rPr>
           <w:rFonts w:cs="Arial"/>
           <w:i/>
+          <w:highlight w:val="yellow"/>
         </w:rPr>
         <w:t>autres</w:t>
       </w:r>
@@ -5040,6 +5264,7 @@
         <w:rPr>
           <w:rFonts w:cs="Arial"/>
           <w:i/>
+          <w:highlight w:val="yellow"/>
         </w:rPr>
         <w:t>…</w:t>
       </w:r>
@@ -5047,23 +5272,16 @@
     <w:p>
       <w:pPr>
         <w:rPr>
-          <w:szCs w:val="14"/>
-        </w:rPr>
-      </w:pPr>
-    </w:p>
-    <w:p>
-      <w:pPr>
-        <w:rPr>
-          <w:szCs w:val="14"/>
-        </w:rPr>
-      </w:pPr>
-    </w:p>
-    <w:p>
-      <w:pPr>
-        <w:rPr>
-          <w:szCs w:val="14"/>
-        </w:rPr>
-      </w:pPr>
+          <w:rFonts w:cs="Arial"/>
+          <w:highlight w:val="yellow"/>
+        </w:rPr>
+      </w:pPr>
+      <w:r>
+        <w:rPr>
+          <w:highlight w:val="yellow"/>
+        </w:rPr>
+        <w:br w:type="page"/>
+      </w:r>
     </w:p>
     <w:p>
       <w:pPr>
@@ -5076,6 +5294,7 @@
       <w:bookmarkStart w:id="33" w:name="_Toc71703263"/>
       <w:bookmarkStart w:id="34" w:name="_Toc499021847"/>
       <w:r>
+        <w:lastRenderedPageBreak/>
         <w:t>C</w:t>
       </w:r>
       <w:bookmarkEnd w:id="32"/>
@@ -5084,6 +5303,90 @@
         <w:t>onclusions</w:t>
       </w:r>
       <w:bookmarkEnd w:id="34"/>
+    </w:p>
+    <w:p>
+      <w:pPr>
+        <w:pStyle w:val="En-tte"/>
+        <w:ind w:left="357"/>
+      </w:pPr>
+    </w:p>
+    <w:p>
+      <w:pPr>
+        <w:pStyle w:val="Titre2"/>
+      </w:pPr>
+      <w:r>
+        <w:t>Objectifs atteints</w:t>
+      </w:r>
+    </w:p>
+    <w:p>
+      <w:pPr>
+        <w:pStyle w:val="En-tte"/>
+        <w:ind w:left="357"/>
+      </w:pPr>
+    </w:p>
+    <w:p>
+      <w:pPr>
+        <w:pStyle w:val="Titre2"/>
+      </w:pPr>
+      <w:r>
+        <w:t>Objectifs non atteints</w:t>
+      </w:r>
+    </w:p>
+    <w:p>
+      <w:pPr>
+        <w:pStyle w:val="En-tte"/>
+        <w:ind w:left="357"/>
+      </w:pPr>
+    </w:p>
+    <w:p>
+      <w:pPr>
+        <w:pStyle w:val="Titre2"/>
+      </w:pPr>
+      <w:r>
+        <w:t>Difficulté particulières</w:t>
+      </w:r>
+    </w:p>
+    <w:p>
+      <w:pPr>
+        <w:pStyle w:val="En-tte"/>
+        <w:ind w:left="357"/>
+      </w:pPr>
+    </w:p>
+    <w:p>
+      <w:pPr>
+        <w:pStyle w:val="Titre2"/>
+      </w:pPr>
+      <w:r>
+        <w:t>Points positifs</w:t>
+      </w:r>
+    </w:p>
+    <w:p>
+      <w:pPr>
+        <w:pStyle w:val="En-tte"/>
+        <w:ind w:left="357"/>
+      </w:pPr>
+    </w:p>
+    <w:p>
+      <w:pPr>
+        <w:pStyle w:val="Titre2"/>
+      </w:pPr>
+      <w:r>
+        <w:t>Points négatifs</w:t>
+      </w:r>
+    </w:p>
+    <w:p>
+      <w:pPr>
+        <w:pStyle w:val="En-tte"/>
+        <w:ind w:left="357"/>
+      </w:pPr>
+    </w:p>
+    <w:p>
+      <w:pPr>
+        <w:pStyle w:val="Titre2"/>
+      </w:pPr>
+      <w:r>
+        <w:t>Suite du projet</w:t>
+      </w:r>
     </w:p>
     <w:p>
       <w:pPr>
@@ -5103,6 +5406,7 @@
           <w:rFonts w:ascii="Arial" w:hAnsi="Arial" w:cs="Arial"/>
           <w:i/>
           <w:sz w:val="24"/>
+          <w:highlight w:val="yellow"/>
         </w:rPr>
       </w:pPr>
       <w:r>
@@ -5110,6 +5414,7 @@
           <w:rFonts w:ascii="Arial" w:hAnsi="Arial" w:cs="Arial"/>
           <w:i/>
           <w:sz w:val="24"/>
+          <w:highlight w:val="yellow"/>
         </w:rPr>
         <w:t xml:space="preserve">Développez en tous cas les points </w:t>
       </w:r>
@@ -5119,6 +5424,7 @@
           <w:rFonts w:ascii="Arial" w:hAnsi="Arial" w:cs="Arial"/>
           <w:i/>
           <w:sz w:val="24"/>
+          <w:highlight w:val="yellow"/>
         </w:rPr>
         <w:t>suivants:</w:t>
       </w:r>
@@ -5136,6 +5442,7 @@
           <w:rFonts w:ascii="Arial" w:hAnsi="Arial" w:cs="Arial"/>
           <w:i/>
           <w:sz w:val="24"/>
+          <w:highlight w:val="yellow"/>
         </w:rPr>
       </w:pPr>
     </w:p>
@@ -5148,12 +5455,14 @@
         <w:rPr>
           <w:rFonts w:cs="Arial"/>
           <w:i/>
+          <w:highlight w:val="yellow"/>
         </w:rPr>
       </w:pPr>
       <w:r>
         <w:rPr>
           <w:rFonts w:cs="Arial"/>
           <w:i/>
+          <w:highlight w:val="yellow"/>
         </w:rPr>
         <w:t>Objectifs atteints / non-atteints</w:t>
       </w:r>
@@ -5167,12 +5476,14 @@
         <w:rPr>
           <w:rFonts w:cs="Arial"/>
           <w:i/>
+          <w:highlight w:val="yellow"/>
         </w:rPr>
       </w:pPr>
       <w:r>
         <w:rPr>
           <w:rFonts w:cs="Arial"/>
           <w:i/>
+          <w:highlight w:val="yellow"/>
         </w:rPr>
         <w:t>Points positifs / négatifs</w:t>
       </w:r>
@@ -5186,12 +5497,14 @@
         <w:rPr>
           <w:rFonts w:cs="Arial"/>
           <w:i/>
+          <w:highlight w:val="yellow"/>
         </w:rPr>
       </w:pPr>
       <w:r>
         <w:rPr>
           <w:rFonts w:cs="Arial"/>
           <w:i/>
+          <w:highlight w:val="yellow"/>
         </w:rPr>
         <w:t>Difficultés particulières</w:t>
       </w:r>
@@ -5205,12 +5518,14 @@
         <w:rPr>
           <w:rFonts w:cs="Arial"/>
           <w:i/>
+          <w:highlight w:val="yellow"/>
         </w:rPr>
       </w:pPr>
       <w:r>
         <w:rPr>
           <w:rFonts w:cs="Arial"/>
           <w:i/>
+          <w:highlight w:val="yellow"/>
         </w:rPr>
         <w:t>Suites possibles pour le projet (évolutions &amp; améliorations)</w:t>
       </w:r>
@@ -5245,6 +5560,7 @@
       <w:bookmarkStart w:id="35" w:name="_Toc71703264"/>
       <w:bookmarkStart w:id="36" w:name="_Toc499021848"/>
       <w:r>
+        <w:lastRenderedPageBreak/>
         <w:t>A</w:t>
       </w:r>
       <w:bookmarkEnd w:id="35"/>
@@ -5273,6 +5589,35 @@
       <w:bookmarkEnd w:id="37"/>
     </w:p>
     <w:p/>
+    <w:p>
+      <w:pPr>
+        <w:rPr>
+          <w:i/>
+        </w:rPr>
+      </w:pPr>
+      <w:r>
+        <w:rPr>
+          <w:i/>
+        </w:rPr>
+        <w:t xml:space="preserve"> </w:t>
+      </w:r>
+      <w:r>
+        <w:rPr>
+          <w:i/>
+          <w:highlight w:val="yellow"/>
+        </w:rPr>
+        <w:t xml:space="preserve">A voir avec M. </w:t>
+      </w:r>
+      <w:proofErr w:type="spellStart"/>
+      <w:r>
+        <w:rPr>
+          <w:i/>
+          <w:highlight w:val="yellow"/>
+        </w:rPr>
+        <w:t>Yawo</w:t>
+      </w:r>
+      <w:proofErr w:type="spellEnd"/>
+    </w:p>
     <w:p>
       <w:pPr>
         <w:pStyle w:val="Titre2"/>
@@ -5311,18 +5656,21 @@
       <w:r>
         <w:rPr>
           <w:i/>
+          <w:highlight w:val="yellow"/>
         </w:rPr>
         <w:t>Liste des livres utilisé</w:t>
       </w:r>
       <w:r>
         <w:rPr>
           <w:i/>
+          <w:highlight w:val="yellow"/>
         </w:rPr>
         <w:t>s</w:t>
       </w:r>
       <w:r>
         <w:rPr>
           <w:i/>
+          <w:highlight w:val="yellow"/>
         </w:rPr>
         <w:t xml:space="preserve"> (Titre, auteur, date), des sites Internet (URL) consultés, des articles (Revue, date, titre, </w:t>
       </w:r>
@@ -5330,6 +5678,7 @@
       <w:r>
         <w:rPr>
           <w:i/>
+          <w:highlight w:val="yellow"/>
         </w:rPr>
         <w:t>auteur)…</w:t>
       </w:r>
@@ -5337,9 +5686,19 @@
       <w:r>
         <w:rPr>
           <w:i/>
-        </w:rPr>
-        <w:t xml:space="preserve"> Et de toutes les aides externes (noms)   </w:t>
-      </w:r>
+          <w:highlight w:val="yellow"/>
+        </w:rPr>
+        <w:t xml:space="preserve"> Et de toutes les aides externes (noms)</w:t>
+      </w:r>
+      <w:r>
+        <w:rPr>
+          <w:i/>
+        </w:rPr>
+        <w:t xml:space="preserve">   </w:t>
+      </w:r>
+    </w:p>
+    <w:p>
+      <w:bookmarkStart w:id="40" w:name="_Toc25553331"/>
     </w:p>
     <w:p>
       <w:pPr>
@@ -5349,211 +5708,37 @@
           <w:iCs/>
         </w:rPr>
       </w:pPr>
-      <w:bookmarkStart w:id="40" w:name="_Toc25553330"/>
-      <w:bookmarkStart w:id="41" w:name="_Toc71703266"/>
-      <w:bookmarkStart w:id="42" w:name="_Toc499021851"/>
+      <w:bookmarkStart w:id="41" w:name="_Toc71703267"/>
+      <w:bookmarkStart w:id="42" w:name="_Toc499021852"/>
       <w:r>
         <w:rPr>
           <w:i w:val="0"/>
           <w:iCs/>
         </w:rPr>
-        <w:t xml:space="preserve">Journal de </w:t>
+        <w:t>Manuel d'Installation</w:t>
       </w:r>
       <w:bookmarkEnd w:id="40"/>
       <w:bookmarkEnd w:id="41"/>
-      <w:r>
+      <w:bookmarkEnd w:id="42"/>
+    </w:p>
+    <w:p/>
+    <w:p>
+      <w:pPr>
+        <w:pStyle w:val="Titre2"/>
         <w:rPr>
           <w:i w:val="0"/>
           <w:iCs/>
         </w:rPr>
-        <w:t>travail</w:t>
-      </w:r>
-      <w:bookmarkEnd w:id="42"/>
-    </w:p>
-    <w:p/>
-    <w:tbl>
-      <w:tblPr>
-        <w:tblW w:w="9072" w:type="dxa"/>
-        <w:tblInd w:w="534" w:type="dxa"/>
-        <w:tblBorders>
-          <w:top w:val="single" w:sz="4" w:space="0" w:color="auto"/>
-          <w:left w:val="single" w:sz="4" w:space="0" w:color="auto"/>
-          <w:bottom w:val="single" w:sz="4" w:space="0" w:color="auto"/>
-          <w:right w:val="single" w:sz="4" w:space="0" w:color="auto"/>
-          <w:insideH w:val="single" w:sz="4" w:space="0" w:color="auto"/>
-          <w:insideV w:val="single" w:sz="4" w:space="0" w:color="auto"/>
-        </w:tblBorders>
-        <w:tblLook w:val="00A0" w:firstRow="1" w:lastRow="0" w:firstColumn="1" w:lastColumn="0" w:noHBand="0" w:noVBand="0"/>
-      </w:tblPr>
-      <w:tblGrid>
-        <w:gridCol w:w="820"/>
-        <w:gridCol w:w="897"/>
-        <w:gridCol w:w="4236"/>
-        <w:gridCol w:w="3119"/>
-      </w:tblGrid>
-      <w:tr>
-        <w:tc>
-          <w:tcPr>
-            <w:tcW w:w="820" w:type="dxa"/>
-          </w:tcPr>
-          <w:p>
-            <w:pPr>
-              <w:rPr>
-                <w:b/>
-              </w:rPr>
-            </w:pPr>
-            <w:r>
-              <w:rPr>
-                <w:b/>
-              </w:rPr>
-              <w:t>Date</w:t>
-            </w:r>
-          </w:p>
-        </w:tc>
-        <w:tc>
-          <w:tcPr>
-            <w:tcW w:w="897" w:type="dxa"/>
-          </w:tcPr>
-          <w:p>
-            <w:pPr>
-              <w:rPr>
-                <w:b/>
-              </w:rPr>
-            </w:pPr>
-            <w:r>
-              <w:rPr>
-                <w:b/>
-              </w:rPr>
-              <w:t>Durée</w:t>
-            </w:r>
-          </w:p>
-        </w:tc>
-        <w:tc>
-          <w:tcPr>
-            <w:tcW w:w="4236" w:type="dxa"/>
-          </w:tcPr>
-          <w:p>
-            <w:pPr>
-              <w:rPr>
-                <w:b/>
-              </w:rPr>
-            </w:pPr>
-            <w:r>
-              <w:rPr>
-                <w:b/>
-              </w:rPr>
-              <w:t>Activité</w:t>
-            </w:r>
-          </w:p>
-        </w:tc>
-        <w:tc>
-          <w:tcPr>
-            <w:tcW w:w="3119" w:type="dxa"/>
-          </w:tcPr>
-          <w:p>
-            <w:pPr>
-              <w:rPr>
-                <w:b/>
-              </w:rPr>
-            </w:pPr>
-            <w:r>
-              <w:rPr>
-                <w:b/>
-              </w:rPr>
-              <w:t>Remarques</w:t>
-            </w:r>
-          </w:p>
-        </w:tc>
-      </w:tr>
-      <w:tr>
-        <w:tc>
-          <w:tcPr>
-            <w:tcW w:w="820" w:type="dxa"/>
-          </w:tcPr>
-          <w:p/>
-        </w:tc>
-        <w:tc>
-          <w:tcPr>
-            <w:tcW w:w="897" w:type="dxa"/>
-          </w:tcPr>
-          <w:p/>
-        </w:tc>
-        <w:tc>
-          <w:tcPr>
-            <w:tcW w:w="4236" w:type="dxa"/>
-          </w:tcPr>
-          <w:p/>
-        </w:tc>
-        <w:tc>
-          <w:tcPr>
-            <w:tcW w:w="3119" w:type="dxa"/>
-          </w:tcPr>
-          <w:p/>
-        </w:tc>
-      </w:tr>
-      <w:tr>
-        <w:tc>
-          <w:tcPr>
-            <w:tcW w:w="820" w:type="dxa"/>
-          </w:tcPr>
-          <w:p/>
-        </w:tc>
-        <w:tc>
-          <w:tcPr>
-            <w:tcW w:w="897" w:type="dxa"/>
-          </w:tcPr>
-          <w:p/>
-        </w:tc>
-        <w:tc>
-          <w:tcPr>
-            <w:tcW w:w="4236" w:type="dxa"/>
-          </w:tcPr>
-          <w:p/>
-        </w:tc>
-        <w:tc>
-          <w:tcPr>
-            <w:tcW w:w="3119" w:type="dxa"/>
-          </w:tcPr>
-          <w:p/>
-        </w:tc>
-      </w:tr>
-    </w:tbl>
-    <w:p>
-      <w:pPr>
-        <w:pStyle w:val="Titre2"/>
-        <w:numPr>
-          <w:ilvl w:val="0"/>
-          <w:numId w:val="0"/>
-        </w:numPr>
-        <w:tabs>
-          <w:tab w:val="left" w:pos="3047"/>
-        </w:tabs>
-        <w:rPr>
-          <w:rFonts w:ascii="Times New Roman" w:hAnsi="Times New Roman"/>
-          <w:b w:val="0"/>
-          <w:bCs/>
+      </w:pPr>
+      <w:bookmarkStart w:id="43" w:name="_Toc25553332"/>
+      <w:bookmarkStart w:id="44" w:name="_Toc71703268"/>
+      <w:bookmarkStart w:id="45" w:name="_Toc499021853"/>
+      <w:r>
+        <w:rPr>
           <w:i w:val="0"/>
           <w:iCs/>
         </w:rPr>
-      </w:pPr>
-      <w:bookmarkStart w:id="43" w:name="_Toc25553331"/>
-    </w:p>
-    <w:p>
-      <w:pPr>
-        <w:pStyle w:val="Titre2"/>
-        <w:rPr>
-          <w:i w:val="0"/>
-          <w:iCs/>
-        </w:rPr>
-      </w:pPr>
-      <w:bookmarkStart w:id="44" w:name="_Toc71703267"/>
-      <w:bookmarkStart w:id="45" w:name="_Toc499021852"/>
-      <w:r>
-        <w:rPr>
-          <w:i w:val="0"/>
-          <w:iCs/>
-        </w:rPr>
-        <w:t>Manuel d'Installation</w:t>
+        <w:t>Manuel d'Utilisation</w:t>
       </w:r>
       <w:bookmarkEnd w:id="43"/>
       <w:bookmarkEnd w:id="44"/>
@@ -5568,89 +5753,74 @@
           <w:iCs/>
         </w:rPr>
       </w:pPr>
-      <w:bookmarkStart w:id="46" w:name="_Toc25553332"/>
-      <w:bookmarkStart w:id="47" w:name="_Toc71703268"/>
-      <w:bookmarkStart w:id="48" w:name="_Toc499021853"/>
+      <w:bookmarkStart w:id="46" w:name="_Toc71703270"/>
+      <w:bookmarkStart w:id="47" w:name="_Toc499021854"/>
+      <w:bookmarkStart w:id="48" w:name="_Toc25553334"/>
       <w:r>
         <w:rPr>
           <w:i w:val="0"/>
           <w:iCs/>
         </w:rPr>
-        <w:t>Manuel d'Utilisation</w:t>
+        <w:t>A</w:t>
+      </w:r>
+      <w:r>
+        <w:rPr>
+          <w:i w:val="0"/>
+          <w:iCs/>
+        </w:rPr>
+        <w:t>rchives du projet</w:t>
       </w:r>
       <w:bookmarkEnd w:id="46"/>
       <w:bookmarkEnd w:id="47"/>
+      <w:r>
+        <w:rPr>
+          <w:i w:val="0"/>
+          <w:iCs/>
+        </w:rPr>
+        <w:t xml:space="preserve"> </w:t>
+      </w:r>
       <w:bookmarkEnd w:id="48"/>
     </w:p>
     <w:p/>
     <w:p>
       <w:pPr>
-        <w:pStyle w:val="Titre2"/>
-        <w:rPr>
-          <w:i w:val="0"/>
-          <w:iCs/>
-        </w:rPr>
-      </w:pPr>
-      <w:bookmarkStart w:id="49" w:name="_Toc71703270"/>
-      <w:bookmarkStart w:id="50" w:name="_Toc499021854"/>
-      <w:bookmarkStart w:id="51" w:name="_Toc25553334"/>
-      <w:r>
-        <w:rPr>
-          <w:i w:val="0"/>
-          <w:iCs/>
-        </w:rPr>
-        <w:t>A</w:t>
-      </w:r>
-      <w:r>
-        <w:rPr>
-          <w:i w:val="0"/>
-          <w:iCs/>
-        </w:rPr>
-        <w:t>rchives du projet</w:t>
-      </w:r>
-      <w:bookmarkEnd w:id="49"/>
-      <w:bookmarkEnd w:id="50"/>
-      <w:r>
-        <w:rPr>
-          <w:i w:val="0"/>
-          <w:iCs/>
+        <w:ind w:left="426"/>
+        <w:rPr>
+          <w:i/>
+        </w:rPr>
+      </w:pPr>
+      <w:r>
+        <w:rPr>
+          <w:i/>
+          <w:highlight w:val="yellow"/>
+        </w:rPr>
+        <w:t>Media</w:t>
+      </w:r>
+      <w:r>
+        <w:rPr>
+          <w:i/>
+          <w:highlight w:val="yellow"/>
+        </w:rPr>
+        <w:t>, … dans une fourre en plastique</w:t>
+      </w:r>
+      <w:r>
+        <w:rPr>
+          <w:i/>
         </w:rPr>
         <w:t xml:space="preserve"> </w:t>
       </w:r>
-      <w:bookmarkEnd w:id="51"/>
     </w:p>
     <w:p/>
     <w:p>
       <w:pPr>
-        <w:ind w:left="426"/>
-        <w:rPr>
-          <w:i/>
-        </w:rPr>
-      </w:pPr>
-      <w:r>
-        <w:rPr>
-          <w:i/>
-        </w:rPr>
-        <w:t>Media</w:t>
-      </w:r>
-      <w:r>
-        <w:rPr>
-          <w:i/>
-        </w:rPr>
-        <w:t xml:space="preserve">, … dans une fourre en plastique </w:t>
-      </w:r>
-    </w:p>
-    <w:p/>
-    <w:p>
-      <w:pPr>
         <w:rPr>
           <w:szCs w:val="14"/>
         </w:rPr>
       </w:pPr>
     </w:p>
     <w:sectPr>
-      <w:headerReference w:type="default" r:id="rId7"/>
-      <w:footerReference w:type="default" r:id="rId8"/>
+      <w:headerReference w:type="default" r:id="rId8"/>
+      <w:footerReference w:type="default" r:id="rId9"/>
       <w:pgSz w:w="11906" w:h="16838" w:code="9"/>
       <w:pgMar w:top="1418" w:right="1418" w:bottom="1418" w:left="1418" w:header="720" w:footer="720" w:gutter="0"/>
       <w:cols w:space="720"/>
@@ -5737,7 +5907,7 @@
         <w:sz w:val="16"/>
         <w:szCs w:val="16"/>
       </w:rPr>
-      <w:t>2</w:t>
+      <w:t>9</w:t>
     </w:r>
     <w:r>
       <w:rPr>
@@ -5883,6 +6053,119 @@
 <file path=word/numbering.xml><?xml version="1.0" encoding="utf-8"?>
 <w:numbering xmlns:wpc="http://schemas.microsoft.com/office/word/2010/wordprocessingCanvas" xmlns:cx="http://schemas.microsoft.com/office/drawing/2014/chartex" xmlns:cx1="http://schemas.microsoft.com/office/drawing/2015/9/8/chartex" xmlns:mc="http://schemas.openxmlformats.org/markup-compatibility/2006" xmlns:o="urn:schemas-microsoft-com:office:office" xmlns:r="http://schemas.openxmlformats.org/officeDocument/2006/relationships" xmlns:m="http://schemas.openxmlformats.org/officeDocument/2006/math" xmlns:v="urn:schemas-microsoft-com:vml" xmlns:wp14="http://schemas.microsoft.com/office/word/2010/wordprocessingDrawing" xmlns:wp="http://schemas.openxmlformats.org/drawingml/2006/wordprocessingDrawing" xmlns:w10="urn:schemas-microsoft-com:office:word" xmlns:w="http://schemas.openxmlformats.org/wordprocessingml/2006/main" xmlns:w14="http://schemas.microsoft.com/office/word/2010/wordml" xmlns:w15="http://schemas.microsoft.com/office/word/2012/wordml" xmlns:w16se="http://schemas.microsoft.com/office/word/2015/wordml/symex" xmlns:wpg="http://schemas.microsoft.com/office/word/2010/wordprocessingGroup" xmlns:wpi="http://schemas.microsoft.com/office/word/2010/wordprocessingInk" xmlns:wne="http://schemas.microsoft.com/office/word/2006/wordml" xmlns:wps="http://schemas.microsoft.com/office/word/2010/wordprocessingShape" mc:Ignorable="w14 w15 w16se wp14">
   <w:abstractNum w:abstractNumId="0" w15:restartNumberingAfterBreak="0">
+    <w:nsid w:val="021351BB"/>
+    <w:multiLevelType w:val="hybridMultilevel"/>
+    <w:tmpl w:val="56C2B862"/>
+    <w:lvl w:ilvl="0" w:tplc="100C0001">
+      <w:start w:val="1"/>
+      <w:numFmt w:val="bullet"/>
+      <w:lvlText w:val=""/>
+      <w:lvlJc w:val="left"/>
+      <w:pPr>
+        <w:ind w:left="720" w:hanging="360"/>
+      </w:pPr>
+      <w:rPr>
+        <w:rFonts w:ascii="Symbol" w:hAnsi="Symbol" w:hint="default"/>
+      </w:rPr>
+    </w:lvl>
+    <w:lvl w:ilvl="1" w:tplc="100C0003" w:tentative="1">
+      <w:start w:val="1"/>
+      <w:numFmt w:val="bullet"/>
+      <w:lvlText w:val="o"/>
+      <w:lvlJc w:val="left"/>
+      <w:pPr>
+        <w:ind w:left="1440" w:hanging="360"/>
+      </w:pPr>
+      <w:rPr>
+        <w:rFonts w:ascii="Courier New" w:hAnsi="Courier New" w:cs="Courier New" w:hint="default"/>
+      </w:rPr>
+    </w:lvl>
+    <w:lvl w:ilvl="2" w:tplc="100C0005" w:tentative="1">
+      <w:start w:val="1"/>
+      <w:numFmt w:val="bullet"/>
+      <w:lvlText w:val=""/>
+      <w:lvlJc w:val="left"/>
+      <w:pPr>
+        <w:ind w:left="2160" w:hanging="360"/>
+      </w:pPr>
+      <w:rPr>
+        <w:rFonts w:ascii="Wingdings" w:hAnsi="Wingdings" w:hint="default"/>
+      </w:rPr>
+    </w:lvl>
+    <w:lvl w:ilvl="3" w:tplc="100C0001" w:tentative="1">
+      <w:start w:val="1"/>
+      <w:numFmt w:val="bullet"/>
+      <w:lvlText w:val=""/>
+      <w:lvlJc w:val="left"/>
+      <w:pPr>
+        <w:ind w:left="2880" w:hanging="360"/>
+      </w:pPr>
+      <w:rPr>
+        <w:rFonts w:ascii="Symbol" w:hAnsi="Symbol" w:hint="default"/>
+      </w:rPr>
+    </w:lvl>
+    <w:lvl w:ilvl="4" w:tplc="100C0003" w:tentative="1">
+      <w:start w:val="1"/>
+      <w:numFmt w:val="bullet"/>
+      <w:lvlText w:val="o"/>
+      <w:lvlJc w:val="left"/>
+      <w:pPr>
+        <w:ind w:left="3600" w:hanging="360"/>
+      </w:pPr>
+      <w:rPr>
+        <w:rFonts w:ascii="Courier New" w:hAnsi="Courier New" w:cs="Courier New" w:hint="default"/>
+      </w:rPr>
+    </w:lvl>
+    <w:lvl w:ilvl="5" w:tplc="100C0005" w:tentative="1">
+      <w:start w:val="1"/>
+      <w:numFmt w:val="bullet"/>
+      <w:lvlText w:val=""/>
+      <w:lvlJc w:val="left"/>
+      <w:pPr>
+        <w:ind w:left="4320" w:hanging="360"/>
+      </w:pPr>
+      <w:rPr>
+        <w:rFonts w:ascii="Wingdings" w:hAnsi="Wingdings" w:hint="default"/>
+      </w:rPr>
+    </w:lvl>
+    <w:lvl w:ilvl="6" w:tplc="100C0001" w:tentative="1">
+      <w:start w:val="1"/>
+      <w:numFmt w:val="bullet"/>
+      <w:lvlText w:val=""/>
+      <w:lvlJc w:val="left"/>
+      <w:pPr>
+        <w:ind w:left="5040" w:hanging="360"/>
+      </w:pPr>
+      <w:rPr>
+        <w:rFonts w:ascii="Symbol" w:hAnsi="Symbol" w:hint="default"/>
+      </w:rPr>
+    </w:lvl>
+    <w:lvl w:ilvl="7" w:tplc="100C0003" w:tentative="1">
+      <w:start w:val="1"/>
+      <w:numFmt w:val="bullet"/>
+      <w:lvlText w:val="o"/>
+      <w:lvlJc w:val="left"/>
+      <w:pPr>
+        <w:ind w:left="5760" w:hanging="360"/>
+      </w:pPr>
+      <w:rPr>
+        <w:rFonts w:ascii="Courier New" w:hAnsi="Courier New" w:cs="Courier New" w:hint="default"/>
+      </w:rPr>
+    </w:lvl>
+    <w:lvl w:ilvl="8" w:tplc="100C0005" w:tentative="1">
+      <w:start w:val="1"/>
+      <w:numFmt w:val="bullet"/>
+      <w:lvlText w:val=""/>
+      <w:lvlJc w:val="left"/>
+      <w:pPr>
+        <w:ind w:left="6480" w:hanging="360"/>
+      </w:pPr>
+      <w:rPr>
+        <w:rFonts w:ascii="Wingdings" w:hAnsi="Wingdings" w:hint="default"/>
+      </w:rPr>
+    </w:lvl>
+  </w:abstractNum>
+  <w:abstractNum w:abstractNumId="1" w15:restartNumberingAfterBreak="0">
     <w:nsid w:val="0A7C7405"/>
     <w:multiLevelType w:val="singleLevel"/>
     <w:tmpl w:val="92869324"/>
@@ -5903,7 +6186,7 @@
       </w:rPr>
     </w:lvl>
   </w:abstractNum>
-  <w:abstractNum w:abstractNumId="1" w15:restartNumberingAfterBreak="0">
+  <w:abstractNum w:abstractNumId="2" w15:restartNumberingAfterBreak="0">
     <w:nsid w:val="16794E2B"/>
     <w:multiLevelType w:val="hybridMultilevel"/>
     <w:tmpl w:val="641AD2C2"/>
@@ -6043,7 +6326,7 @@
       </w:rPr>
     </w:lvl>
   </w:abstractNum>
-  <w:abstractNum w:abstractNumId="2" w15:restartNumberingAfterBreak="0">
+  <w:abstractNum w:abstractNumId="3" w15:restartNumberingAfterBreak="0">
     <w:nsid w:val="19FF01AE"/>
     <w:multiLevelType w:val="hybridMultilevel"/>
     <w:tmpl w:val="EC6A3956"/>
@@ -6183,7 +6466,7 @@
       </w:rPr>
     </w:lvl>
   </w:abstractNum>
-  <w:abstractNum w:abstractNumId="3" w15:restartNumberingAfterBreak="0">
+  <w:abstractNum w:abstractNumId="4" w15:restartNumberingAfterBreak="0">
     <w:nsid w:val="27A404D8"/>
     <w:multiLevelType w:val="hybridMultilevel"/>
     <w:tmpl w:val="E4483B56"/>
@@ -6323,7 +6606,120 @@
       </w:rPr>
     </w:lvl>
   </w:abstractNum>
-  <w:abstractNum w:abstractNumId="4" w15:restartNumberingAfterBreak="0">
+  <w:abstractNum w:abstractNumId="5" w15:restartNumberingAfterBreak="0">
+    <w:nsid w:val="2B2D12AA"/>
+    <w:multiLevelType w:val="hybridMultilevel"/>
+    <w:tmpl w:val="7C543754"/>
+    <w:lvl w:ilvl="0" w:tplc="100C0001">
+      <w:start w:val="1"/>
+      <w:numFmt w:val="bullet"/>
+      <w:lvlText w:val=""/>
+      <w:lvlJc w:val="left"/>
+      <w:pPr>
+        <w:ind w:left="720" w:hanging="360"/>
+      </w:pPr>
+      <w:rPr>
+        <w:rFonts w:ascii="Symbol" w:hAnsi="Symbol" w:hint="default"/>
+      </w:rPr>
+    </w:lvl>
+    <w:lvl w:ilvl="1" w:tplc="100C0003" w:tentative="1">
+      <w:start w:val="1"/>
+      <w:numFmt w:val="bullet"/>
+      <w:lvlText w:val="o"/>
+      <w:lvlJc w:val="left"/>
+      <w:pPr>
+        <w:ind w:left="1440" w:hanging="360"/>
+      </w:pPr>
+      <w:rPr>
+        <w:rFonts w:ascii="Courier New" w:hAnsi="Courier New" w:cs="Courier New" w:hint="default"/>
+      </w:rPr>
+    </w:lvl>
+    <w:lvl w:ilvl="2" w:tplc="100C0005" w:tentative="1">
+      <w:start w:val="1"/>
+      <w:numFmt w:val="bullet"/>
+      <w:lvlText w:val=""/>
+      <w:lvlJc w:val="left"/>
+      <w:pPr>
+        <w:ind w:left="2160" w:hanging="360"/>
+      </w:pPr>
+      <w:rPr>
+        <w:rFonts w:ascii="Wingdings" w:hAnsi="Wingdings" w:hint="default"/>
+      </w:rPr>
+    </w:lvl>
+    <w:lvl w:ilvl="3" w:tplc="100C0001" w:tentative="1">
+      <w:start w:val="1"/>
+      <w:numFmt w:val="bullet"/>
+      <w:lvlText w:val=""/>
+      <w:lvlJc w:val="left"/>
+      <w:pPr>
+        <w:ind w:left="2880" w:hanging="360"/>
+      </w:pPr>
+      <w:rPr>
+        <w:rFonts w:ascii="Symbol" w:hAnsi="Symbol" w:hint="default"/>
+      </w:rPr>
+    </w:lvl>
+    <w:lvl w:ilvl="4" w:tplc="100C0003" w:tentative="1">
+      <w:start w:val="1"/>
+      <w:numFmt w:val="bullet"/>
+      <w:lvlText w:val="o"/>
+      <w:lvlJc w:val="left"/>
+      <w:pPr>
+        <w:ind w:left="3600" w:hanging="360"/>
+      </w:pPr>
+      <w:rPr>
+        <w:rFonts w:ascii="Courier New" w:hAnsi="Courier New" w:cs="Courier New" w:hint="default"/>
+      </w:rPr>
+    </w:lvl>
+    <w:lvl w:ilvl="5" w:tplc="100C0005" w:tentative="1">
+      <w:start w:val="1"/>
+      <w:numFmt w:val="bullet"/>
+      <w:lvlText w:val=""/>
+      <w:lvlJc w:val="left"/>
+      <w:pPr>
+        <w:ind w:left="4320" w:hanging="360"/>
+      </w:pPr>
+      <w:rPr>
+        <w:rFonts w:ascii="Wingdings" w:hAnsi="Wingdings" w:hint="default"/>
+      </w:rPr>
+    </w:lvl>
+    <w:lvl w:ilvl="6" w:tplc="100C0001" w:tentative="1">
+      <w:start w:val="1"/>
+      <w:numFmt w:val="bullet"/>
+      <w:lvlText w:val=""/>
+      <w:lvlJc w:val="left"/>
+      <w:pPr>
+        <w:ind w:left="5040" w:hanging="360"/>
+      </w:pPr>
+      <w:rPr>
+        <w:rFonts w:ascii="Symbol" w:hAnsi="Symbol" w:hint="default"/>
+      </w:rPr>
+    </w:lvl>
+    <w:lvl w:ilvl="7" w:tplc="100C0003" w:tentative="1">
+      <w:start w:val="1"/>
+      <w:numFmt w:val="bullet"/>
+      <w:lvlText w:val="o"/>
+      <w:lvlJc w:val="left"/>
+      <w:pPr>
+        <w:ind w:left="5760" w:hanging="360"/>
+      </w:pPr>
+      <w:rPr>
+        <w:rFonts w:ascii="Courier New" w:hAnsi="Courier New" w:cs="Courier New" w:hint="default"/>
+      </w:rPr>
+    </w:lvl>
+    <w:lvl w:ilvl="8" w:tplc="100C0005" w:tentative="1">
+      <w:start w:val="1"/>
+      <w:numFmt w:val="bullet"/>
+      <w:lvlText w:val=""/>
+      <w:lvlJc w:val="left"/>
+      <w:pPr>
+        <w:ind w:left="6480" w:hanging="360"/>
+      </w:pPr>
+      <w:rPr>
+        <w:rFonts w:ascii="Wingdings" w:hAnsi="Wingdings" w:hint="default"/>
+      </w:rPr>
+    </w:lvl>
+  </w:abstractNum>
+  <w:abstractNum w:abstractNumId="6" w15:restartNumberingAfterBreak="0">
     <w:nsid w:val="408C02FF"/>
     <w:multiLevelType w:val="hybridMultilevel"/>
     <w:tmpl w:val="1C925AC4"/>
@@ -6460,7 +6856,7 @@
       </w:rPr>
     </w:lvl>
   </w:abstractNum>
-  <w:abstractNum w:abstractNumId="5" w15:restartNumberingAfterBreak="0">
+  <w:abstractNum w:abstractNumId="7" w15:restartNumberingAfterBreak="0">
     <w:nsid w:val="42F31DAB"/>
     <w:multiLevelType w:val="hybridMultilevel"/>
     <w:tmpl w:val="A46C5D1C"/>
@@ -6600,7 +6996,7 @@
       </w:rPr>
     </w:lvl>
   </w:abstractNum>
-  <w:abstractNum w:abstractNumId="6" w15:restartNumberingAfterBreak="0">
+  <w:abstractNum w:abstractNumId="8" w15:restartNumberingAfterBreak="0">
     <w:nsid w:val="5082572C"/>
     <w:multiLevelType w:val="hybridMultilevel"/>
     <w:tmpl w:val="ED4ACFA4"/>
@@ -6740,7 +7136,7 @@
       </w:rPr>
     </w:lvl>
   </w:abstractNum>
-  <w:abstractNum w:abstractNumId="7" w15:restartNumberingAfterBreak="0">
+  <w:abstractNum w:abstractNumId="9" w15:restartNumberingAfterBreak="0">
     <w:nsid w:val="52B247CA"/>
     <w:multiLevelType w:val="hybridMultilevel"/>
     <w:tmpl w:val="B7D4D45A"/>
@@ -6880,7 +7276,7 @@
       </w:rPr>
     </w:lvl>
   </w:abstractNum>
-  <w:abstractNum w:abstractNumId="8" w15:restartNumberingAfterBreak="0">
+  <w:abstractNum w:abstractNumId="10" w15:restartNumberingAfterBreak="0">
     <w:nsid w:val="594C1361"/>
     <w:multiLevelType w:val="hybridMultilevel"/>
     <w:tmpl w:val="5C243628"/>
@@ -7020,7 +7416,120 @@
       </w:rPr>
     </w:lvl>
   </w:abstractNum>
-  <w:abstractNum w:abstractNumId="9" w15:restartNumberingAfterBreak="0">
+  <w:abstractNum w:abstractNumId="11" w15:restartNumberingAfterBreak="0">
+    <w:nsid w:val="6A4771D9"/>
+    <w:multiLevelType w:val="hybridMultilevel"/>
+    <w:tmpl w:val="D70C9E98"/>
+    <w:lvl w:ilvl="0" w:tplc="100C0001">
+      <w:start w:val="1"/>
+      <w:numFmt w:val="bullet"/>
+      <w:lvlText w:val=""/>
+      <w:lvlJc w:val="left"/>
+      <w:pPr>
+        <w:ind w:left="720" w:hanging="360"/>
+      </w:pPr>
+      <w:rPr>
+        <w:rFonts w:ascii="Symbol" w:hAnsi="Symbol" w:hint="default"/>
+      </w:rPr>
+    </w:lvl>
+    <w:lvl w:ilvl="1" w:tplc="100C0003" w:tentative="1">
+      <w:start w:val="1"/>
+      <w:numFmt w:val="bullet"/>
+      <w:lvlText w:val="o"/>
+      <w:lvlJc w:val="left"/>
+      <w:pPr>
+        <w:ind w:left="1440" w:hanging="360"/>
+      </w:pPr>
+      <w:rPr>
+        <w:rFonts w:ascii="Courier New" w:hAnsi="Courier New" w:cs="Courier New" w:hint="default"/>
+      </w:rPr>
+    </w:lvl>
+    <w:lvl w:ilvl="2" w:tplc="100C0005" w:tentative="1">
+      <w:start w:val="1"/>
+      <w:numFmt w:val="bullet"/>
+      <w:lvlText w:val=""/>
+      <w:lvlJc w:val="left"/>
+      <w:pPr>
+        <w:ind w:left="2160" w:hanging="360"/>
+      </w:pPr>
+      <w:rPr>
+        <w:rFonts w:ascii="Wingdings" w:hAnsi="Wingdings" w:hint="default"/>
+      </w:rPr>
+    </w:lvl>
+    <w:lvl w:ilvl="3" w:tplc="100C0001" w:tentative="1">
+      <w:start w:val="1"/>
+      <w:numFmt w:val="bullet"/>
+      <w:lvlText w:val=""/>
+      <w:lvlJc w:val="left"/>
+      <w:pPr>
+        <w:ind w:left="2880" w:hanging="360"/>
+      </w:pPr>
+      <w:rPr>
+        <w:rFonts w:ascii="Symbol" w:hAnsi="Symbol" w:hint="default"/>
+      </w:rPr>
+    </w:lvl>
+    <w:lvl w:ilvl="4" w:tplc="100C0003" w:tentative="1">
+      <w:start w:val="1"/>
+      <w:numFmt w:val="bullet"/>
+      <w:lvlText w:val="o"/>
+      <w:lvlJc w:val="left"/>
+      <w:pPr>
+        <w:ind w:left="3600" w:hanging="360"/>
+      </w:pPr>
+      <w:rPr>
+        <w:rFonts w:ascii="Courier New" w:hAnsi="Courier New" w:cs="Courier New" w:hint="default"/>
+      </w:rPr>
+    </w:lvl>
+    <w:lvl w:ilvl="5" w:tplc="100C0005" w:tentative="1">
+      <w:start w:val="1"/>
+      <w:numFmt w:val="bullet"/>
+      <w:lvlText w:val=""/>
+      <w:lvlJc w:val="left"/>
+      <w:pPr>
+        <w:ind w:left="4320" w:hanging="360"/>
+      </w:pPr>
+      <w:rPr>
+        <w:rFonts w:ascii="Wingdings" w:hAnsi="Wingdings" w:hint="default"/>
+      </w:rPr>
+    </w:lvl>
+    <w:lvl w:ilvl="6" w:tplc="100C0001" w:tentative="1">
+      <w:start w:val="1"/>
+      <w:numFmt w:val="bullet"/>
+      <w:lvlText w:val=""/>
+      <w:lvlJc w:val="left"/>
+      <w:pPr>
+        <w:ind w:left="5040" w:hanging="360"/>
+      </w:pPr>
+      <w:rPr>
+        <w:rFonts w:ascii="Symbol" w:hAnsi="Symbol" w:hint="default"/>
+      </w:rPr>
+    </w:lvl>
+    <w:lvl w:ilvl="7" w:tplc="100C0003" w:tentative="1">
+      <w:start w:val="1"/>
+      <w:numFmt w:val="bullet"/>
+      <w:lvlText w:val="o"/>
+      <w:lvlJc w:val="left"/>
+      <w:pPr>
+        <w:ind w:left="5760" w:hanging="360"/>
+      </w:pPr>
+      <w:rPr>
+        <w:rFonts w:ascii="Courier New" w:hAnsi="Courier New" w:cs="Courier New" w:hint="default"/>
+      </w:rPr>
+    </w:lvl>
+    <w:lvl w:ilvl="8" w:tplc="100C0005" w:tentative="1">
+      <w:start w:val="1"/>
+      <w:numFmt w:val="bullet"/>
+      <w:lvlText w:val=""/>
+      <w:lvlJc w:val="left"/>
+      <w:pPr>
+        <w:ind w:left="6480" w:hanging="360"/>
+      </w:pPr>
+      <w:rPr>
+        <w:rFonts w:ascii="Wingdings" w:hAnsi="Wingdings" w:hint="default"/>
+      </w:rPr>
+    </w:lvl>
+  </w:abstractNum>
+  <w:abstractNum w:abstractNumId="12" w15:restartNumberingAfterBreak="0">
     <w:nsid w:val="71E06583"/>
     <w:multiLevelType w:val="hybridMultilevel"/>
     <w:tmpl w:val="26C81FCE"/>
@@ -7160,7 +7669,120 @@
       </w:rPr>
     </w:lvl>
   </w:abstractNum>
-  <w:abstractNum w:abstractNumId="10" w15:restartNumberingAfterBreak="0">
+  <w:abstractNum w:abstractNumId="13" w15:restartNumberingAfterBreak="0">
+    <w:nsid w:val="7500531A"/>
+    <w:multiLevelType w:val="hybridMultilevel"/>
+    <w:tmpl w:val="9626C0DC"/>
+    <w:lvl w:ilvl="0" w:tplc="100C0001">
+      <w:start w:val="1"/>
+      <w:numFmt w:val="bullet"/>
+      <w:lvlText w:val=""/>
+      <w:lvlJc w:val="left"/>
+      <w:pPr>
+        <w:ind w:left="720" w:hanging="360"/>
+      </w:pPr>
+      <w:rPr>
+        <w:rFonts w:ascii="Symbol" w:hAnsi="Symbol" w:hint="default"/>
+      </w:rPr>
+    </w:lvl>
+    <w:lvl w:ilvl="1" w:tplc="100C0003" w:tentative="1">
+      <w:start w:val="1"/>
+      <w:numFmt w:val="bullet"/>
+      <w:lvlText w:val="o"/>
+      <w:lvlJc w:val="left"/>
+      <w:pPr>
+        <w:ind w:left="1440" w:hanging="360"/>
+      </w:pPr>
+      <w:rPr>
+        <w:rFonts w:ascii="Courier New" w:hAnsi="Courier New" w:cs="Courier New" w:hint="default"/>
+      </w:rPr>
+    </w:lvl>
+    <w:lvl w:ilvl="2" w:tplc="100C0005" w:tentative="1">
+      <w:start w:val="1"/>
+      <w:numFmt w:val="bullet"/>
+      <w:lvlText w:val=""/>
+      <w:lvlJc w:val="left"/>
+      <w:pPr>
+        <w:ind w:left="2160" w:hanging="360"/>
+      </w:pPr>
+      <w:rPr>
+        <w:rFonts w:ascii="Wingdings" w:hAnsi="Wingdings" w:hint="default"/>
+      </w:rPr>
+    </w:lvl>
+    <w:lvl w:ilvl="3" w:tplc="100C0001" w:tentative="1">
+      <w:start w:val="1"/>
+      <w:numFmt w:val="bullet"/>
+      <w:lvlText w:val=""/>
+      <w:lvlJc w:val="left"/>
+      <w:pPr>
+        <w:ind w:left="2880" w:hanging="360"/>
+      </w:pPr>
+      <w:rPr>
+        <w:rFonts w:ascii="Symbol" w:hAnsi="Symbol" w:hint="default"/>
+      </w:rPr>
+    </w:lvl>
+    <w:lvl w:ilvl="4" w:tplc="100C0003" w:tentative="1">
+      <w:start w:val="1"/>
+      <w:numFmt w:val="bullet"/>
+      <w:lvlText w:val="o"/>
+      <w:lvlJc w:val="left"/>
+      <w:pPr>
+        <w:ind w:left="3600" w:hanging="360"/>
+      </w:pPr>
+      <w:rPr>
+        <w:rFonts w:ascii="Courier New" w:hAnsi="Courier New" w:cs="Courier New" w:hint="default"/>
+      </w:rPr>
+    </w:lvl>
+    <w:lvl w:ilvl="5" w:tplc="100C0005" w:tentative="1">
+      <w:start w:val="1"/>
+      <w:numFmt w:val="bullet"/>
+      <w:lvlText w:val=""/>
+      <w:lvlJc w:val="left"/>
+      <w:pPr>
+        <w:ind w:left="4320" w:hanging="360"/>
+      </w:pPr>
+      <w:rPr>
+        <w:rFonts w:ascii="Wingdings" w:hAnsi="Wingdings" w:hint="default"/>
+      </w:rPr>
+    </w:lvl>
+    <w:lvl w:ilvl="6" w:tplc="100C0001" w:tentative="1">
+      <w:start w:val="1"/>
+      <w:numFmt w:val="bullet"/>
+      <w:lvlText w:val=""/>
+      <w:lvlJc w:val="left"/>
+      <w:pPr>
+        <w:ind w:left="5040" w:hanging="360"/>
+      </w:pPr>
+      <w:rPr>
+        <w:rFonts w:ascii="Symbol" w:hAnsi="Symbol" w:hint="default"/>
+      </w:rPr>
+    </w:lvl>
+    <w:lvl w:ilvl="7" w:tplc="100C0003" w:tentative="1">
+      <w:start w:val="1"/>
+      <w:numFmt w:val="bullet"/>
+      <w:lvlText w:val="o"/>
+      <w:lvlJc w:val="left"/>
+      <w:pPr>
+        <w:ind w:left="5760" w:hanging="360"/>
+      </w:pPr>
+      <w:rPr>
+        <w:rFonts w:ascii="Courier New" w:hAnsi="Courier New" w:cs="Courier New" w:hint="default"/>
+      </w:rPr>
+    </w:lvl>
+    <w:lvl w:ilvl="8" w:tplc="100C0005" w:tentative="1">
+      <w:start w:val="1"/>
+      <w:numFmt w:val="bullet"/>
+      <w:lvlText w:val=""/>
+      <w:lvlJc w:val="left"/>
+      <w:pPr>
+        <w:ind w:left="6480" w:hanging="360"/>
+      </w:pPr>
+      <w:rPr>
+        <w:rFonts w:ascii="Wingdings" w:hAnsi="Wingdings" w:hint="default"/>
+      </w:rPr>
+    </w:lvl>
+  </w:abstractNum>
+  <w:abstractNum w:abstractNumId="14" w15:restartNumberingAfterBreak="0">
     <w:nsid w:val="75A3529B"/>
     <w:multiLevelType w:val="hybridMultilevel"/>
     <w:tmpl w:val="819EEA64"/>
@@ -7300,7 +7922,7 @@
       </w:rPr>
     </w:lvl>
   </w:abstractNum>
-  <w:abstractNum w:abstractNumId="11" w15:restartNumberingAfterBreak="0">
+  <w:abstractNum w:abstractNumId="15" w15:restartNumberingAfterBreak="0">
     <w:nsid w:val="7B193736"/>
     <w:multiLevelType w:val="multilevel"/>
     <w:tmpl w:val="3E0A631E"/>
@@ -7422,7 +8044,7 @@
       </w:pPr>
     </w:lvl>
   </w:abstractNum>
-  <w:abstractNum w:abstractNumId="12" w15:restartNumberingAfterBreak="0">
+  <w:abstractNum w:abstractNumId="16" w15:restartNumberingAfterBreak="0">
     <w:nsid w:val="7DD245F2"/>
     <w:multiLevelType w:val="hybridMultilevel"/>
     <w:tmpl w:val="3100450C"/>
@@ -7563,43 +8185,55 @@
     </w:lvl>
   </w:abstractNum>
   <w:num w:numId="1">
+    <w:abstractNumId w:val="15"/>
+  </w:num>
+  <w:num w:numId="2">
+    <w:abstractNumId w:val="1"/>
+  </w:num>
+  <w:num w:numId="3">
+    <w:abstractNumId w:val="3"/>
+  </w:num>
+  <w:num w:numId="4">
+    <w:abstractNumId w:val="14"/>
+  </w:num>
+  <w:num w:numId="5">
+    <w:abstractNumId w:val="9"/>
+  </w:num>
+  <w:num w:numId="6">
+    <w:abstractNumId w:val="4"/>
+  </w:num>
+  <w:num w:numId="7">
+    <w:abstractNumId w:val="10"/>
+  </w:num>
+  <w:num w:numId="8">
+    <w:abstractNumId w:val="16"/>
+  </w:num>
+  <w:num w:numId="9">
+    <w:abstractNumId w:val="2"/>
+  </w:num>
+  <w:num w:numId="10">
+    <w:abstractNumId w:val="6"/>
+  </w:num>
+  <w:num w:numId="11">
+    <w:abstractNumId w:val="8"/>
+  </w:num>
+  <w:num w:numId="12">
+    <w:abstractNumId w:val="7"/>
+  </w:num>
+  <w:num w:numId="13">
+    <w:abstractNumId w:val="12"/>
+  </w:num>
+  <w:num w:numId="14">
     <w:abstractNumId w:val="11"/>
   </w:num>
-  <w:num w:numId="2">
+  <w:num w:numId="15">
     <w:abstractNumId w:val="0"/>
   </w:num>
-  <w:num w:numId="3">
-    <w:abstractNumId w:val="2"/>
+  <w:num w:numId="16">
+    <w:abstractNumId w:val="13"/>
   </w:num>
-  <w:num w:numId="4">
-    <w:abstractNumId w:val="10"/>
-  </w:num>
-  <w:num w:numId="5">
-    <w:abstractNumId w:val="7"/>
-  </w:num>
-  <w:num w:numId="6">
-    <w:abstractNumId w:val="3"/>
-  </w:num>
-  <w:num w:numId="7">
-    <w:abstractNumId w:val="8"/>
-  </w:num>
-  <w:num w:numId="8">
-    <w:abstractNumId w:val="12"/>
-  </w:num>
-  <w:num w:numId="9">
-    <w:abstractNumId w:val="1"/>
-  </w:num>
-  <w:num w:numId="10">
-    <w:abstractNumId w:val="4"/>
-  </w:num>
-  <w:num w:numId="11">
-    <w:abstractNumId w:val="6"/>
-  </w:num>
-  <w:num w:numId="12">
+  <w:num w:numId="17">
     <w:abstractNumId w:val="5"/>
-  </w:num>
-  <w:num w:numId="13">
-    <w:abstractNumId w:val="9"/>
   </w:num>
   <w:numIdMacAtCleanup w:val="13"/>
 </w:numbering>
@@ -7633,8 +8267,9 @@
     <w:lsdException w:name="Title" w:qFormat="1"/>
     <w:lsdException w:name="Subtitle" w:qFormat="1"/>
     <w:lsdException w:name="Hyperlink" w:uiPriority="99"/>
-    <w:lsdException w:name="Strong" w:qFormat="1"/>
-    <w:lsdException w:name="Emphasis" w:qFormat="1"/>
+    <w:lsdException w:name="Strong" w:uiPriority="22" w:qFormat="1"/>
+    <w:lsdException w:name="Emphasis" w:uiPriority="20" w:qFormat="1"/>
+    <w:lsdException w:name="Normal (Web)" w:uiPriority="99"/>
     <w:lsdException w:name="Normal Table" w:semiHidden="1" w:unhideWhenUsed="1"/>
     <w:lsdException w:name="Table Simple 1" w:semiHidden="1" w:unhideWhenUsed="1"/>
     <w:lsdException w:name="Table Simple 2" w:semiHidden="1" w:unhideWhenUsed="1"/>
@@ -8298,6 +8933,7 @@
   <w:style w:type="paragraph" w:styleId="NormalWeb">
     <w:name w:val="Normal (Web)"/>
     <w:basedOn w:val="Normal"/>
+    <w:uiPriority w:val="99"/>
     <w:pPr>
       <w:spacing w:before="100" w:beforeAutospacing="1" w:after="100" w:afterAutospacing="1"/>
     </w:pPr>
@@ -8356,6 +8992,7 @@
   <w:style w:type="character" w:styleId="Accentuation">
     <w:name w:val="Emphasis"/>
     <w:basedOn w:val="Policepardfaut"/>
+    <w:uiPriority w:val="20"/>
     <w:qFormat/>
     <w:rPr>
       <w:i/>
@@ -8414,6 +9051,28 @@
       <w:sz w:val="16"/>
       <w:szCs w:val="16"/>
       <w:lang w:val="fr-FR" w:eastAsia="fr-FR"/>
+    </w:rPr>
+  </w:style>
+  <w:style w:type="paragraph" w:styleId="Paragraphedeliste">
+    <w:name w:val="List Paragraph"/>
+    <w:basedOn w:val="Normal"/>
+    <w:uiPriority w:val="34"/>
+    <w:qFormat/>
+    <w:rsid w:val="009D5367"/>
+    <w:pPr>
+      <w:ind w:left="720"/>
+      <w:contextualSpacing/>
+    </w:pPr>
+  </w:style>
+  <w:style w:type="character" w:styleId="lev">
+    <w:name w:val="Strong"/>
+    <w:basedOn w:val="Policepardfaut"/>
+    <w:uiPriority w:val="22"/>
+    <w:qFormat/>
+    <w:rsid w:val="00DB1FBD"/>
+    <w:rPr>
+      <w:b/>
+      <w:bCs/>
     </w:rPr>
   </w:style>
 </w:styles>

</xml_diff>